<commit_message>
retomando la practica 3
</commit_message>
<xml_diff>
--- a/I. 02 Análisis Estadístico I/Practicas/Practica3/Practica3.docx
+++ b/I. 02 Análisis Estadístico I/Practicas/Practica3/Practica3.docx
@@ -304,7 +304,13 @@
         <w:rPr>
           <w:rFonts w:ascii="Arial" w:hAnsi="Arial" w:cs="Arial"/>
         </w:rPr>
-        <w:t>Tema:</w:t>
+        <w:t>Distribución de probabilidad normal</w:t>
+      </w:r>
+      <w:r>
+        <w:rPr>
+          <w:rFonts w:ascii="Arial" w:hAnsi="Arial" w:cs="Arial"/>
+        </w:rPr>
+        <w:t xml:space="preserve"> pag 231</w:t>
       </w:r>
     </w:p>
     <w:p>
@@ -323,7 +329,7 @@
         <w:rPr>
           <w:rFonts w:ascii="Arial" w:hAnsi="Arial" w:cs="Arial"/>
         </w:rPr>
-        <w:t>Sd</w:t>
+        <w:t>F</w:t>
       </w:r>
     </w:p>
     <w:p>
@@ -342,7 +348,7 @@
         <w:rPr>
           <w:rFonts w:ascii="Arial" w:hAnsi="Arial" w:cs="Arial"/>
         </w:rPr>
-        <w:t>sdfsd</w:t>
+        <w:t>Df</w:t>
       </w:r>
     </w:p>
     <w:p>
@@ -361,7 +367,43 @@
         <w:rPr>
           <w:rFonts w:ascii="Arial" w:hAnsi="Arial" w:cs="Arial"/>
         </w:rPr>
-        <w:t>Tema:</w:t>
+        <w:t>Distribuciones muestrales</w:t>
+      </w:r>
+      <w:r>
+        <w:rPr>
+          <w:rFonts w:ascii="Arial" w:hAnsi="Arial" w:cs="Arial"/>
+        </w:rPr>
+        <w:t xml:space="preserve"> (</w:t>
+      </w:r>
+      <w:r>
+        <w:rPr>
+          <w:rFonts w:ascii="Arial" w:hAnsi="Arial" w:cs="Arial"/>
+        </w:rPr>
+        <w:t>pag 278)</w:t>
+      </w:r>
+      <w:r>
+        <w:rPr>
+          <w:rFonts w:ascii="Arial" w:hAnsi="Arial" w:cs="Arial"/>
+        </w:rPr>
+        <w:t xml:space="preserve"> y proporciones muestrales</w:t>
+      </w:r>
+      <w:r>
+        <w:rPr>
+          <w:rFonts w:ascii="Arial" w:hAnsi="Arial" w:cs="Arial"/>
+        </w:rPr>
+        <w:t>(pág. 280</w:t>
+      </w:r>
+      <w:r>
+        <w:rPr>
+          <w:rFonts w:ascii="Arial" w:hAnsi="Arial" w:cs="Arial"/>
+        </w:rPr>
+        <w:t>)</w:t>
+      </w:r>
+      <w:r>
+        <w:rPr>
+          <w:rFonts w:ascii="Arial" w:hAnsi="Arial" w:cs="Arial"/>
+        </w:rPr>
+        <w:t>:</w:t>
       </w:r>
     </w:p>
     <w:p>
@@ -380,7 +422,7 @@
         <w:rPr>
           <w:rFonts w:ascii="Arial" w:hAnsi="Arial" w:cs="Arial"/>
         </w:rPr>
-        <w:t>Dfdf</w:t>
+        <w:t>Sd</w:t>
       </w:r>
     </w:p>
     <w:p>
@@ -395,6 +437,12 @@
           <w:rFonts w:ascii="Arial" w:hAnsi="Arial" w:cs="Arial"/>
         </w:rPr>
       </w:pPr>
+      <w:r>
+        <w:rPr>
+          <w:rFonts w:ascii="Arial" w:hAnsi="Arial" w:cs="Arial"/>
+        </w:rPr>
+        <w:t>sdfsd</w:t>
+      </w:r>
     </w:p>
     <w:p>
       <w:pPr>
@@ -412,7 +460,19 @@
         <w:rPr>
           <w:rFonts w:ascii="Arial" w:hAnsi="Arial" w:cs="Arial"/>
         </w:rPr>
-        <w:t>Tema:</w:t>
+        <w:t>Intervalos de confianza</w:t>
+      </w:r>
+      <w:r>
+        <w:rPr>
+          <w:rFonts w:ascii="Arial" w:hAnsi="Arial" w:cs="Arial"/>
+        </w:rPr>
+        <w:t xml:space="preserve"> (pág. 306-315)</w:t>
+      </w:r>
+      <w:r>
+        <w:rPr>
+          <w:rFonts w:ascii="Arial" w:hAnsi="Arial" w:cs="Arial"/>
+        </w:rPr>
+        <w:t>:</w:t>
       </w:r>
     </w:p>
     <w:p>
@@ -431,7 +491,7 @@
         <w:rPr>
           <w:rFonts w:ascii="Arial" w:hAnsi="Arial" w:cs="Arial"/>
         </w:rPr>
-        <w:t>Dsds</w:t>
+        <w:t>Dfdf</w:t>
       </w:r>
     </w:p>
     <w:p>
@@ -446,12 +506,6 @@
           <w:rFonts w:ascii="Arial" w:hAnsi="Arial" w:cs="Arial"/>
         </w:rPr>
       </w:pPr>
-      <w:r>
-        <w:rPr>
-          <w:rFonts w:ascii="Arial" w:hAnsi="Arial" w:cs="Arial"/>
-        </w:rPr>
-        <w:t>sdsd</w:t>
-      </w:r>
     </w:p>
     <w:p>
       <w:pPr>
@@ -469,7 +523,33 @@
         <w:rPr>
           <w:rFonts w:ascii="Arial" w:hAnsi="Arial" w:cs="Arial"/>
         </w:rPr>
-        <w:t>Tema:</w:t>
+        <w:t>Prueba de hipótesis</w:t>
+      </w:r>
+      <w:r>
+        <w:rPr>
+          <w:rFonts w:ascii="Arial" w:hAnsi="Arial" w:cs="Arial"/>
+        </w:rPr>
+        <w:t xml:space="preserve"> (342</w:t>
+      </w:r>
+      <w:r>
+        <w:rPr>
+          <w:rFonts w:ascii="Arial" w:hAnsi="Arial" w:cs="Arial"/>
+        </w:rPr>
+        <w:t>-345,369,376,384</w:t>
+      </w:r>
+      <w:bookmarkStart w:id="0" w:name="_GoBack"/>
+      <w:bookmarkEnd w:id="0"/>
+      <w:r>
+        <w:rPr>
+          <w:rFonts w:ascii="Arial" w:hAnsi="Arial" w:cs="Arial"/>
+        </w:rPr>
+        <w:t>)</w:t>
+      </w:r>
+      <w:r>
+        <w:rPr>
+          <w:rFonts w:ascii="Arial" w:hAnsi="Arial" w:cs="Arial"/>
+        </w:rPr>
+        <w:t>:</w:t>
       </w:r>
     </w:p>
     <w:p>
@@ -488,7 +568,7 @@
         <w:rPr>
           <w:rFonts w:ascii="Arial" w:hAnsi="Arial" w:cs="Arial"/>
         </w:rPr>
-        <w:t>Sdsd</w:t>
+        <w:t>Dsds</w:t>
       </w:r>
     </w:p>
     <w:p>
@@ -564,237 +644,7 @@
         <w:rPr>
           <w:rFonts w:ascii="Arial" w:hAnsi="Arial" w:cs="Arial"/>
         </w:rPr>
-        <w:t>sddsd</w:t>
-      </w:r>
-    </w:p>
-    <w:p>
-      <w:pPr>
-        <w:pStyle w:val="Prrafodelista"/>
-        <w:numPr>
-          <w:ilvl w:val="0"/>
-          <w:numId w:val="12"/>
-        </w:numPr>
-        <w:jc w:val="both"/>
-        <w:rPr>
-          <w:rFonts w:ascii="Arial" w:hAnsi="Arial" w:cs="Arial"/>
-        </w:rPr>
-      </w:pPr>
-      <w:r>
-        <w:rPr>
-          <w:rFonts w:ascii="Arial" w:hAnsi="Arial" w:cs="Arial"/>
-        </w:rPr>
-        <w:t>Tema:</w:t>
-      </w:r>
-    </w:p>
-    <w:p>
-      <w:pPr>
-        <w:pStyle w:val="Prrafodelista"/>
-        <w:numPr>
-          <w:ilvl w:val="1"/>
-          <w:numId w:val="12"/>
-        </w:numPr>
-        <w:jc w:val="both"/>
-        <w:rPr>
-          <w:rFonts w:ascii="Arial" w:hAnsi="Arial" w:cs="Arial"/>
-        </w:rPr>
-      </w:pPr>
-      <w:r>
-        <w:rPr>
-          <w:rFonts w:ascii="Arial" w:hAnsi="Arial" w:cs="Arial"/>
-        </w:rPr>
-        <w:t>Sdsd</w:t>
-      </w:r>
-    </w:p>
-    <w:p>
-      <w:pPr>
-        <w:pStyle w:val="Prrafodelista"/>
-        <w:numPr>
-          <w:ilvl w:val="1"/>
-          <w:numId w:val="12"/>
-        </w:numPr>
-        <w:jc w:val="both"/>
-        <w:rPr>
-          <w:rFonts w:ascii="Arial" w:hAnsi="Arial" w:cs="Arial"/>
-        </w:rPr>
-      </w:pPr>
-      <w:r>
-        <w:rPr>
-          <w:rFonts w:ascii="Arial" w:hAnsi="Arial" w:cs="Arial"/>
-        </w:rPr>
-        <w:t>sds</w:t>
-      </w:r>
-    </w:p>
-    <w:p>
-      <w:pPr>
-        <w:pStyle w:val="Prrafodelista"/>
-        <w:numPr>
-          <w:ilvl w:val="0"/>
-          <w:numId w:val="12"/>
-        </w:numPr>
-        <w:jc w:val="both"/>
-        <w:rPr>
-          <w:rFonts w:ascii="Arial" w:hAnsi="Arial" w:cs="Arial"/>
-        </w:rPr>
-      </w:pPr>
-      <w:r>
-        <w:rPr>
-          <w:rFonts w:ascii="Arial" w:hAnsi="Arial" w:cs="Arial"/>
-        </w:rPr>
-        <w:t>Tema:</w:t>
-      </w:r>
-    </w:p>
-    <w:p>
-      <w:pPr>
-        <w:pStyle w:val="Prrafodelista"/>
-        <w:numPr>
-          <w:ilvl w:val="1"/>
-          <w:numId w:val="12"/>
-        </w:numPr>
-        <w:jc w:val="both"/>
-        <w:rPr>
-          <w:rFonts w:ascii="Arial" w:hAnsi="Arial" w:cs="Arial"/>
-        </w:rPr>
-      </w:pPr>
-      <w:r>
-        <w:rPr>
-          <w:rFonts w:ascii="Arial" w:hAnsi="Arial" w:cs="Arial"/>
-        </w:rPr>
-        <w:t>Sdd</w:t>
-      </w:r>
-    </w:p>
-    <w:p>
-      <w:pPr>
-        <w:pStyle w:val="Prrafodelista"/>
-        <w:numPr>
-          <w:ilvl w:val="1"/>
-          <w:numId w:val="12"/>
-        </w:numPr>
-        <w:jc w:val="both"/>
-        <w:rPr>
-          <w:rFonts w:ascii="Arial" w:hAnsi="Arial" w:cs="Arial"/>
-        </w:rPr>
-      </w:pPr>
-      <w:r>
-        <w:rPr>
-          <w:rFonts w:ascii="Arial" w:hAnsi="Arial" w:cs="Arial"/>
-        </w:rPr>
         <w:t>sdsd</w:t>
-      </w:r>
-    </w:p>
-    <w:p>
-      <w:pPr>
-        <w:pStyle w:val="Prrafodelista"/>
-        <w:numPr>
-          <w:ilvl w:val="0"/>
-          <w:numId w:val="12"/>
-        </w:numPr>
-        <w:jc w:val="both"/>
-        <w:rPr>
-          <w:rFonts w:ascii="Arial" w:hAnsi="Arial" w:cs="Arial"/>
-        </w:rPr>
-      </w:pPr>
-      <w:r>
-        <w:rPr>
-          <w:rFonts w:ascii="Arial" w:hAnsi="Arial" w:cs="Arial"/>
-        </w:rPr>
-        <w:t>Tema:</w:t>
-      </w:r>
-    </w:p>
-    <w:p>
-      <w:pPr>
-        <w:pStyle w:val="Prrafodelista"/>
-        <w:numPr>
-          <w:ilvl w:val="1"/>
-          <w:numId w:val="12"/>
-        </w:numPr>
-        <w:jc w:val="both"/>
-        <w:rPr>
-          <w:rFonts w:ascii="Arial" w:hAnsi="Arial" w:cs="Arial"/>
-        </w:rPr>
-      </w:pPr>
-      <w:r>
-        <w:rPr>
-          <w:rFonts w:ascii="Arial" w:hAnsi="Arial" w:cs="Arial"/>
-        </w:rPr>
-        <w:t>Sdsdsd</w:t>
-      </w:r>
-      <w:bookmarkStart w:id="0" w:name="_GoBack"/>
-      <w:bookmarkEnd w:id="0"/>
-    </w:p>
-    <w:p>
-      <w:pPr>
-        <w:pStyle w:val="Prrafodelista"/>
-        <w:numPr>
-          <w:ilvl w:val="1"/>
-          <w:numId w:val="12"/>
-        </w:numPr>
-        <w:jc w:val="both"/>
-        <w:rPr>
-          <w:rFonts w:ascii="Arial" w:hAnsi="Arial" w:cs="Arial"/>
-        </w:rPr>
-      </w:pPr>
-      <w:r>
-        <w:rPr>
-          <w:rFonts w:ascii="Arial" w:hAnsi="Arial" w:cs="Arial"/>
-        </w:rPr>
-        <w:t>sdsdsd</w:t>
-      </w:r>
-    </w:p>
-    <w:p>
-      <w:pPr>
-        <w:pStyle w:val="Prrafodelista"/>
-        <w:numPr>
-          <w:ilvl w:val="0"/>
-          <w:numId w:val="12"/>
-        </w:numPr>
-        <w:jc w:val="both"/>
-        <w:rPr>
-          <w:rFonts w:ascii="Arial" w:hAnsi="Arial" w:cs="Arial"/>
-        </w:rPr>
-      </w:pPr>
-      <w:r>
-        <w:rPr>
-          <w:rFonts w:ascii="Arial" w:hAnsi="Arial" w:cs="Arial"/>
-        </w:rPr>
-        <w:t>Tema:</w:t>
-      </w:r>
-    </w:p>
-    <w:p>
-      <w:pPr>
-        <w:pStyle w:val="Prrafodelista"/>
-        <w:numPr>
-          <w:ilvl w:val="1"/>
-          <w:numId w:val="12"/>
-        </w:numPr>
-        <w:jc w:val="both"/>
-        <w:rPr>
-          <w:rFonts w:ascii="Arial" w:hAnsi="Arial" w:cs="Arial"/>
-        </w:rPr>
-      </w:pPr>
-      <w:r>
-        <w:rPr>
-          <w:rFonts w:ascii="Arial" w:hAnsi="Arial" w:cs="Arial"/>
-        </w:rPr>
-        <w:t>dsdsds</w:t>
-      </w:r>
-    </w:p>
-    <w:p>
-      <w:pPr>
-        <w:pStyle w:val="Prrafodelista"/>
-        <w:numPr>
-          <w:ilvl w:val="0"/>
-          <w:numId w:val="12"/>
-        </w:numPr>
-        <w:jc w:val="both"/>
-        <w:rPr>
-          <w:rFonts w:ascii="Arial" w:hAnsi="Arial" w:cs="Arial"/>
-        </w:rPr>
-      </w:pPr>
-      <w:r>
-        <w:rPr>
-          <w:rFonts w:ascii="Arial" w:hAnsi="Arial" w:cs="Arial"/>
-        </w:rPr>
-        <w:t>Tema:</w:t>
       </w:r>
     </w:p>
     <w:sectPr>
@@ -3012,7 +2862,7 @@
 </file>
 
 <file path=customXml/itemProps1.xml><?xml version="1.0" encoding="utf-8"?>
-<ds:datastoreItem xmlns:ds="http://schemas.openxmlformats.org/officeDocument/2006/customXml" ds:itemID="{C8591D8F-8DCC-4330-9AD7-296EC303AFD9}">
+<ds:datastoreItem xmlns:ds="http://schemas.openxmlformats.org/officeDocument/2006/customXml" ds:itemID="{30317370-52DF-4825-B4A8-C82CC4F17325}">
   <ds:schemaRefs>
     <ds:schemaRef ds:uri="http://schemas.openxmlformats.org/officeDocument/2006/bibliography"/>
   </ds:schemaRefs>

</xml_diff>

<commit_message>
dos ejercicios de la practica 3
</commit_message>
<xml_diff>
--- a/I. 02 Análisis Estadístico I/Practicas/Practica3/Practica3.docx
+++ b/I. 02 Análisis Estadístico I/Practicas/Practica3/Practica3.docx
@@ -1,6 +1,6 @@
 
 <file path=word/document.xml><?xml version="1.0" encoding="utf-8"?>
-<w:document xmlns:wpc="http://schemas.microsoft.com/office/word/2010/wordprocessingCanvas" xmlns:cx="http://schemas.microsoft.com/office/drawing/2014/chartex" xmlns:mc="http://schemas.openxmlformats.org/markup-compatibility/2006" xmlns:o="urn:schemas-microsoft-com:office:office" xmlns:r="http://schemas.openxmlformats.org/officeDocument/2006/relationships" xmlns:m="http://schemas.openxmlformats.org/officeDocument/2006/math" xmlns:v="urn:schemas-microsoft-com:vml" xmlns:wp14="http://schemas.microsoft.com/office/word/2010/wordprocessingDrawing" xmlns:wp="http://schemas.openxmlformats.org/drawingml/2006/wordprocessingDrawing" xmlns:w10="urn:schemas-microsoft-com:office:word" xmlns:w="http://schemas.openxmlformats.org/wordprocessingml/2006/main" xmlns:w14="http://schemas.microsoft.com/office/word/2010/wordml" xmlns:w15="http://schemas.microsoft.com/office/word/2012/wordml" xmlns:w16se="http://schemas.microsoft.com/office/word/2015/wordml/symex" xmlns:wpg="http://schemas.microsoft.com/office/word/2010/wordprocessingGroup" xmlns:wpi="http://schemas.microsoft.com/office/word/2010/wordprocessingInk" xmlns:wne="http://schemas.microsoft.com/office/word/2006/wordml" xmlns:wps="http://schemas.microsoft.com/office/word/2010/wordprocessingShape" mc:Ignorable="w14 w15 w16se wp14">
+<w:document xmlns:wpc="http://schemas.microsoft.com/office/word/2010/wordprocessingCanvas" xmlns:cx="http://schemas.microsoft.com/office/drawing/2014/chartex" xmlns:cx1="http://schemas.microsoft.com/office/drawing/2015/9/8/chartex" xmlns:mc="http://schemas.openxmlformats.org/markup-compatibility/2006" xmlns:o="urn:schemas-microsoft-com:office:office" xmlns:r="http://schemas.openxmlformats.org/officeDocument/2006/relationships" xmlns:m="http://schemas.openxmlformats.org/officeDocument/2006/math" xmlns:v="urn:schemas-microsoft-com:vml" xmlns:wp14="http://schemas.microsoft.com/office/word/2010/wordprocessingDrawing" xmlns:wp="http://schemas.openxmlformats.org/drawingml/2006/wordprocessingDrawing" xmlns:w10="urn:schemas-microsoft-com:office:word" xmlns:w="http://schemas.openxmlformats.org/wordprocessingml/2006/main" xmlns:w14="http://schemas.microsoft.com/office/word/2010/wordml" xmlns:w15="http://schemas.microsoft.com/office/word/2012/wordml" xmlns:w16se="http://schemas.microsoft.com/office/word/2015/wordml/symex" xmlns:wpg="http://schemas.microsoft.com/office/word/2010/wordprocessingGroup" xmlns:wpi="http://schemas.microsoft.com/office/word/2010/wordprocessingInk" xmlns:wne="http://schemas.microsoft.com/office/word/2006/wordml" xmlns:wps="http://schemas.microsoft.com/office/word/2010/wordprocessingShape" mc:Ignorable="w14 w15 w16se wp14">
   <w:body>
     <w:p>
       <w:pPr>
@@ -329,7 +329,7 @@
         <w:rPr>
           <w:rFonts w:ascii="Arial" w:hAnsi="Arial" w:cs="Arial"/>
         </w:rPr>
-        <w:t>F</w:t>
+        <w:t>Ejericio 18 pag 242</w:t>
       </w:r>
     </w:p>
     <w:p>
@@ -348,7 +348,7 @@
         <w:rPr>
           <w:rFonts w:ascii="Arial" w:hAnsi="Arial" w:cs="Arial"/>
         </w:rPr>
-        <w:t>Df</w:t>
+        <w:t>Ejercicio 24 pag 242g</w:t>
       </w:r>
     </w:p>
     <w:p>
@@ -537,8 +537,6 @@
         </w:rPr>
         <w:t>-345,369,376,384</w:t>
       </w:r>
-      <w:bookmarkStart w:id="0" w:name="_GoBack"/>
-      <w:bookmarkEnd w:id="0"/>
       <w:r>
         <w:rPr>
           <w:rFonts w:ascii="Arial" w:hAnsi="Arial" w:cs="Arial"/>
@@ -570,6 +568,8 @@
         </w:rPr>
         <w:t>Dsds</w:t>
       </w:r>
+      <w:bookmarkStart w:id="0" w:name="_GoBack"/>
+      <w:bookmarkEnd w:id="0"/>
     </w:p>
     <w:p>
       <w:pPr>
@@ -658,7 +658,7 @@
 </file>
 
 <file path=word/endnotes.xml><?xml version="1.0" encoding="utf-8"?>
-<w:endnotes xmlns:wpc="http://schemas.microsoft.com/office/word/2010/wordprocessingCanvas" xmlns:cx="http://schemas.microsoft.com/office/drawing/2014/chartex" xmlns:mc="http://schemas.openxmlformats.org/markup-compatibility/2006" xmlns:o="urn:schemas-microsoft-com:office:office" xmlns:r="http://schemas.openxmlformats.org/officeDocument/2006/relationships" xmlns:m="http://schemas.openxmlformats.org/officeDocument/2006/math" xmlns:v="urn:schemas-microsoft-com:vml" xmlns:wp14="http://schemas.microsoft.com/office/word/2010/wordprocessingDrawing" xmlns:wp="http://schemas.openxmlformats.org/drawingml/2006/wordprocessingDrawing" xmlns:w10="urn:schemas-microsoft-com:office:word" xmlns:w="http://schemas.openxmlformats.org/wordprocessingml/2006/main" xmlns:w14="http://schemas.microsoft.com/office/word/2010/wordml" xmlns:w15="http://schemas.microsoft.com/office/word/2012/wordml" xmlns:w16se="http://schemas.microsoft.com/office/word/2015/wordml/symex" xmlns:wpg="http://schemas.microsoft.com/office/word/2010/wordprocessingGroup" xmlns:wpi="http://schemas.microsoft.com/office/word/2010/wordprocessingInk" xmlns:wne="http://schemas.microsoft.com/office/word/2006/wordml" xmlns:wps="http://schemas.microsoft.com/office/word/2010/wordprocessingShape" mc:Ignorable="w14 w15 w16se wp14">
+<w:endnotes xmlns:wpc="http://schemas.microsoft.com/office/word/2010/wordprocessingCanvas" xmlns:cx="http://schemas.microsoft.com/office/drawing/2014/chartex" xmlns:cx1="http://schemas.microsoft.com/office/drawing/2015/9/8/chartex" xmlns:mc="http://schemas.openxmlformats.org/markup-compatibility/2006" xmlns:o="urn:schemas-microsoft-com:office:office" xmlns:r="http://schemas.openxmlformats.org/officeDocument/2006/relationships" xmlns:m="http://schemas.openxmlformats.org/officeDocument/2006/math" xmlns:v="urn:schemas-microsoft-com:vml" xmlns:wp14="http://schemas.microsoft.com/office/word/2010/wordprocessingDrawing" xmlns:wp="http://schemas.openxmlformats.org/drawingml/2006/wordprocessingDrawing" xmlns:w10="urn:schemas-microsoft-com:office:word" xmlns:w="http://schemas.openxmlformats.org/wordprocessingml/2006/main" xmlns:w14="http://schemas.microsoft.com/office/word/2010/wordml" xmlns:w15="http://schemas.microsoft.com/office/word/2012/wordml" xmlns:w16se="http://schemas.microsoft.com/office/word/2015/wordml/symex" xmlns:wpg="http://schemas.microsoft.com/office/word/2010/wordprocessingGroup" xmlns:wpi="http://schemas.microsoft.com/office/word/2010/wordprocessingInk" xmlns:wne="http://schemas.microsoft.com/office/word/2006/wordml" xmlns:wps="http://schemas.microsoft.com/office/word/2010/wordprocessingShape" mc:Ignorable="w14 w15 w16se wp14">
   <w:endnote w:type="separator" w:id="-1">
     <w:p>
       <w:pPr>
@@ -683,7 +683,7 @@
 </file>
 
 <file path=word/footnotes.xml><?xml version="1.0" encoding="utf-8"?>
-<w:footnotes xmlns:wpc="http://schemas.microsoft.com/office/word/2010/wordprocessingCanvas" xmlns:cx="http://schemas.microsoft.com/office/drawing/2014/chartex" xmlns:mc="http://schemas.openxmlformats.org/markup-compatibility/2006" xmlns:o="urn:schemas-microsoft-com:office:office" xmlns:r="http://schemas.openxmlformats.org/officeDocument/2006/relationships" xmlns:m="http://schemas.openxmlformats.org/officeDocument/2006/math" xmlns:v="urn:schemas-microsoft-com:vml" xmlns:wp14="http://schemas.microsoft.com/office/word/2010/wordprocessingDrawing" xmlns:wp="http://schemas.openxmlformats.org/drawingml/2006/wordprocessingDrawing" xmlns:w10="urn:schemas-microsoft-com:office:word" xmlns:w="http://schemas.openxmlformats.org/wordprocessingml/2006/main" xmlns:w14="http://schemas.microsoft.com/office/word/2010/wordml" xmlns:w15="http://schemas.microsoft.com/office/word/2012/wordml" xmlns:w16se="http://schemas.microsoft.com/office/word/2015/wordml/symex" xmlns:wpg="http://schemas.microsoft.com/office/word/2010/wordprocessingGroup" xmlns:wpi="http://schemas.microsoft.com/office/word/2010/wordprocessingInk" xmlns:wne="http://schemas.microsoft.com/office/word/2006/wordml" xmlns:wps="http://schemas.microsoft.com/office/word/2010/wordprocessingShape" mc:Ignorable="w14 w15 w16se wp14">
+<w:footnotes xmlns:wpc="http://schemas.microsoft.com/office/word/2010/wordprocessingCanvas" xmlns:cx="http://schemas.microsoft.com/office/drawing/2014/chartex" xmlns:cx1="http://schemas.microsoft.com/office/drawing/2015/9/8/chartex" xmlns:mc="http://schemas.openxmlformats.org/markup-compatibility/2006" xmlns:o="urn:schemas-microsoft-com:office:office" xmlns:r="http://schemas.openxmlformats.org/officeDocument/2006/relationships" xmlns:m="http://schemas.openxmlformats.org/officeDocument/2006/math" xmlns:v="urn:schemas-microsoft-com:vml" xmlns:wp14="http://schemas.microsoft.com/office/word/2010/wordprocessingDrawing" xmlns:wp="http://schemas.openxmlformats.org/drawingml/2006/wordprocessingDrawing" xmlns:w10="urn:schemas-microsoft-com:office:word" xmlns:w="http://schemas.openxmlformats.org/wordprocessingml/2006/main" xmlns:w14="http://schemas.microsoft.com/office/word/2010/wordml" xmlns:w15="http://schemas.microsoft.com/office/word/2012/wordml" xmlns:w16se="http://schemas.microsoft.com/office/word/2015/wordml/symex" xmlns:wpg="http://schemas.microsoft.com/office/word/2010/wordprocessingGroup" xmlns:wpi="http://schemas.microsoft.com/office/word/2010/wordprocessingInk" xmlns:wne="http://schemas.microsoft.com/office/word/2006/wordml" xmlns:wps="http://schemas.microsoft.com/office/word/2010/wordprocessingShape" mc:Ignorable="w14 w15 w16se wp14">
   <w:footnote w:type="separator" w:id="-1">
     <w:p>
       <w:pPr>
@@ -708,7 +708,7 @@
 </file>
 
 <file path=word/numbering.xml><?xml version="1.0" encoding="utf-8"?>
-<w:numbering xmlns:wpc="http://schemas.microsoft.com/office/word/2010/wordprocessingCanvas" xmlns:cx="http://schemas.microsoft.com/office/drawing/2014/chartex" xmlns:mc="http://schemas.openxmlformats.org/markup-compatibility/2006" xmlns:o="urn:schemas-microsoft-com:office:office" xmlns:r="http://schemas.openxmlformats.org/officeDocument/2006/relationships" xmlns:m="http://schemas.openxmlformats.org/officeDocument/2006/math" xmlns:v="urn:schemas-microsoft-com:vml" xmlns:wp14="http://schemas.microsoft.com/office/word/2010/wordprocessingDrawing" xmlns:wp="http://schemas.openxmlformats.org/drawingml/2006/wordprocessingDrawing" xmlns:w10="urn:schemas-microsoft-com:office:word" xmlns:w="http://schemas.openxmlformats.org/wordprocessingml/2006/main" xmlns:w14="http://schemas.microsoft.com/office/word/2010/wordml" xmlns:w15="http://schemas.microsoft.com/office/word/2012/wordml" xmlns:w16se="http://schemas.microsoft.com/office/word/2015/wordml/symex" xmlns:wpg="http://schemas.microsoft.com/office/word/2010/wordprocessingGroup" xmlns:wpi="http://schemas.microsoft.com/office/word/2010/wordprocessingInk" xmlns:wne="http://schemas.microsoft.com/office/word/2006/wordml" xmlns:wps="http://schemas.microsoft.com/office/word/2010/wordprocessingShape" mc:Ignorable="w14 w15 w16se wp14">
+<w:numbering xmlns:wpc="http://schemas.microsoft.com/office/word/2010/wordprocessingCanvas" xmlns:cx="http://schemas.microsoft.com/office/drawing/2014/chartex" xmlns:cx1="http://schemas.microsoft.com/office/drawing/2015/9/8/chartex" xmlns:mc="http://schemas.openxmlformats.org/markup-compatibility/2006" xmlns:o="urn:schemas-microsoft-com:office:office" xmlns:r="http://schemas.openxmlformats.org/officeDocument/2006/relationships" xmlns:m="http://schemas.openxmlformats.org/officeDocument/2006/math" xmlns:v="urn:schemas-microsoft-com:vml" xmlns:wp14="http://schemas.microsoft.com/office/word/2010/wordprocessingDrawing" xmlns:wp="http://schemas.openxmlformats.org/drawingml/2006/wordprocessingDrawing" xmlns:w10="urn:schemas-microsoft-com:office:word" xmlns:w="http://schemas.openxmlformats.org/wordprocessingml/2006/main" xmlns:w14="http://schemas.microsoft.com/office/word/2010/wordml" xmlns:w15="http://schemas.microsoft.com/office/word/2012/wordml" xmlns:w16se="http://schemas.microsoft.com/office/word/2015/wordml/symex" xmlns:wpg="http://schemas.microsoft.com/office/word/2010/wordprocessingGroup" xmlns:wpi="http://schemas.microsoft.com/office/word/2010/wordprocessingInk" xmlns:wne="http://schemas.microsoft.com/office/word/2006/wordml" xmlns:wps="http://schemas.microsoft.com/office/word/2010/wordprocessingShape" mc:Ignorable="w14 w15 w16se wp14">
   <w:abstractNum w:abstractNumId="0" w15:restartNumberingAfterBreak="0">
     <w:nsid w:val="040603D1"/>
     <w:multiLevelType w:val="hybridMultilevel"/>
@@ -2862,7 +2862,7 @@
 </file>
 
 <file path=customXml/itemProps1.xml><?xml version="1.0" encoding="utf-8"?>
-<ds:datastoreItem xmlns:ds="http://schemas.openxmlformats.org/officeDocument/2006/customXml" ds:itemID="{30317370-52DF-4825-B4A8-C82CC4F17325}">
+<ds:datastoreItem xmlns:ds="http://schemas.openxmlformats.org/officeDocument/2006/customXml" ds:itemID="{FF1826B6-4CE8-4235-BBA4-1C4FB7F37041}">
   <ds:schemaRefs>
     <ds:schemaRef ds:uri="http://schemas.openxmlformats.org/officeDocument/2006/bibliography"/>
   </ds:schemaRefs>

</xml_diff>

<commit_message>
falta poco para la pratica 3
</commit_message>
<xml_diff>
--- a/I. 02 Análisis Estadístico I/Practicas/Practica3/Practica3.docx
+++ b/I. 02 Análisis Estadístico I/Practicas/Practica3/Practica3.docx
@@ -1,6 +1,6 @@
 
 <file path=word/document.xml><?xml version="1.0" encoding="utf-8"?>
-<w:document xmlns:wpc="http://schemas.microsoft.com/office/word/2010/wordprocessingCanvas" xmlns:cx="http://schemas.microsoft.com/office/drawing/2014/chartex" xmlns:cx1="http://schemas.microsoft.com/office/drawing/2015/9/8/chartex" xmlns:mc="http://schemas.openxmlformats.org/markup-compatibility/2006" xmlns:o="urn:schemas-microsoft-com:office:office" xmlns:r="http://schemas.openxmlformats.org/officeDocument/2006/relationships" xmlns:m="http://schemas.openxmlformats.org/officeDocument/2006/math" xmlns:v="urn:schemas-microsoft-com:vml" xmlns:wp14="http://schemas.microsoft.com/office/word/2010/wordprocessingDrawing" xmlns:wp="http://schemas.openxmlformats.org/drawingml/2006/wordprocessingDrawing" xmlns:w10="urn:schemas-microsoft-com:office:word" xmlns:w="http://schemas.openxmlformats.org/wordprocessingml/2006/main" xmlns:w14="http://schemas.microsoft.com/office/word/2010/wordml" xmlns:w15="http://schemas.microsoft.com/office/word/2012/wordml" xmlns:w16se="http://schemas.microsoft.com/office/word/2015/wordml/symex" xmlns:wpg="http://schemas.microsoft.com/office/word/2010/wordprocessingGroup" xmlns:wpi="http://schemas.microsoft.com/office/word/2010/wordprocessingInk" xmlns:wne="http://schemas.microsoft.com/office/word/2006/wordml" xmlns:wps="http://schemas.microsoft.com/office/word/2010/wordprocessingShape" mc:Ignorable="w14 w15 w16se wp14">
+<w:document xmlns:wpc="http://schemas.microsoft.com/office/word/2010/wordprocessingCanvas" xmlns:cx="http://schemas.microsoft.com/office/drawing/2014/chartex" xmlns:mc="http://schemas.openxmlformats.org/markup-compatibility/2006" xmlns:o="urn:schemas-microsoft-com:office:office" xmlns:r="http://schemas.openxmlformats.org/officeDocument/2006/relationships" xmlns:m="http://schemas.openxmlformats.org/officeDocument/2006/math" xmlns:v="urn:schemas-microsoft-com:vml" xmlns:wp14="http://schemas.microsoft.com/office/word/2010/wordprocessingDrawing" xmlns:wp="http://schemas.openxmlformats.org/drawingml/2006/wordprocessingDrawing" xmlns:w10="urn:schemas-microsoft-com:office:word" xmlns:w="http://schemas.openxmlformats.org/wordprocessingml/2006/main" xmlns:w14="http://schemas.microsoft.com/office/word/2010/wordml" xmlns:w15="http://schemas.microsoft.com/office/word/2012/wordml" xmlns:w16se="http://schemas.microsoft.com/office/word/2015/wordml/symex" xmlns:wpg="http://schemas.microsoft.com/office/word/2010/wordprocessingGroup" xmlns:wpi="http://schemas.microsoft.com/office/word/2010/wordprocessingInk" xmlns:wne="http://schemas.microsoft.com/office/word/2006/wordml" xmlns:wps="http://schemas.microsoft.com/office/word/2010/wordprocessingShape" mc:Ignorable="w14 w15 w16se wp14">
   <w:body>
     <w:p>
       <w:pPr>
@@ -310,7 +310,482 @@
         <w:rPr>
           <w:rFonts w:ascii="Arial" w:hAnsi="Arial" w:cs="Arial"/>
         </w:rPr>
-        <w:t xml:space="preserve"> pag 231</w:t>
+        <w:t>.</w:t>
+      </w:r>
+    </w:p>
+    <w:p>
+      <w:pPr>
+        <w:pStyle w:val="Prrafodelista"/>
+        <w:numPr>
+          <w:ilvl w:val="1"/>
+          <w:numId w:val="12"/>
+        </w:numPr>
+        <w:ind w:left="993" w:hanging="284"/>
+        <w:jc w:val="both"/>
+        <w:rPr>
+          <w:rFonts w:ascii="Arial" w:hAnsi="Arial" w:cs="Arial"/>
+        </w:rPr>
+      </w:pPr>
+      <w:r>
+        <w:rPr>
+          <w:rFonts w:ascii="Arial" w:hAnsi="Arial" w:cs="Arial"/>
+        </w:rPr>
+        <w:t>El precio promedio de las acciones que pertenecen a S&amp;P500 es de $30 y la desviación estándar es $8.20 (BusinessWeek, Special Annual Issue, primavera de 2003). Suponga que los precios de las acciones están distribuidos normalmente.</w:t>
+      </w:r>
+    </w:p>
+    <w:p>
+      <w:pPr>
+        <w:pStyle w:val="Prrafodelista"/>
+        <w:numPr>
+          <w:ilvl w:val="2"/>
+          <w:numId w:val="12"/>
+        </w:numPr>
+        <w:ind w:left="1276" w:hanging="142"/>
+        <w:jc w:val="both"/>
+        <w:rPr>
+          <w:rFonts w:ascii="Arial" w:hAnsi="Arial" w:cs="Arial"/>
+        </w:rPr>
+      </w:pPr>
+      <w:r>
+        <w:rPr>
+          <w:rFonts w:ascii="Arial" w:hAnsi="Arial" w:cs="Arial"/>
+        </w:rPr>
+        <w:t>¿Cuál es la probabilidad de que el precio de las acciones de una empresa sea por lo menos</w:t>
+      </w:r>
+      <w:r>
+        <w:rPr>
+          <w:rFonts w:ascii="Arial" w:hAnsi="Arial" w:cs="Arial"/>
+        </w:rPr>
+        <w:t xml:space="preserve"> </w:t>
+      </w:r>
+      <w:r>
+        <w:rPr>
+          <w:rFonts w:ascii="Arial" w:hAnsi="Arial" w:cs="Arial"/>
+        </w:rPr>
+        <w:t>de $40?</w:t>
+      </w:r>
+    </w:p>
+    <w:p>
+      <w:pPr>
+        <w:pStyle w:val="Prrafodelista"/>
+        <w:ind w:left="1276"/>
+        <w:jc w:val="center"/>
+        <w:rPr>
+          <w:rFonts w:ascii="Arial" w:hAnsi="Arial" w:cs="Arial"/>
+        </w:rPr>
+      </w:pPr>
+      <w:r>
+        <w:rPr>
+          <w:rFonts w:ascii="Arial" w:hAnsi="Arial" w:cs="Arial"/>
+          <w:noProof/>
+          <w:lang w:eastAsia="es-BO"/>
+        </w:rPr>
+        <w:drawing>
+          <wp:inline distT="0" distB="0" distL="0" distR="0" wp14:anchorId="330C0266" wp14:editId="0DA399AC">
+            <wp:extent cx="2024742" cy="616673"/>
+            <wp:effectExtent l="0" t="0" r="0" b="0"/>
+            <wp:docPr id="1" name="Imagen 1"/>
+            <wp:cNvGraphicFramePr>
+              <a:graphicFrameLocks xmlns:a="http://schemas.openxmlformats.org/drawingml/2006/main" noChangeAspect="1"/>
+            </wp:cNvGraphicFramePr>
+            <a:graphic xmlns:a="http://schemas.openxmlformats.org/drawingml/2006/main">
+              <a:graphicData uri="http://schemas.openxmlformats.org/drawingml/2006/picture">
+                <pic:pic xmlns:pic="http://schemas.openxmlformats.org/drawingml/2006/picture">
+                  <pic:nvPicPr>
+                    <pic:cNvPr id="1" name=""/>
+                    <pic:cNvPicPr/>
+                  </pic:nvPicPr>
+                  <pic:blipFill>
+                    <a:blip r:embed="rId9"/>
+                    <a:stretch>
+                      <a:fillRect/>
+                    </a:stretch>
+                  </pic:blipFill>
+                  <pic:spPr>
+                    <a:xfrm>
+                      <a:off x="0" y="0"/>
+                      <a:ext cx="2087215" cy="635700"/>
+                    </a:xfrm>
+                    <a:prstGeom prst="rect">
+                      <a:avLst/>
+                    </a:prstGeom>
+                  </pic:spPr>
+                </pic:pic>
+              </a:graphicData>
+            </a:graphic>
+          </wp:inline>
+        </w:drawing>
+      </w:r>
+    </w:p>
+    <w:p>
+      <w:pPr>
+        <w:pStyle w:val="Prrafodelista"/>
+        <w:numPr>
+          <w:ilvl w:val="2"/>
+          <w:numId w:val="12"/>
+        </w:numPr>
+        <w:ind w:left="1276" w:hanging="142"/>
+        <w:jc w:val="both"/>
+        <w:rPr>
+          <w:rFonts w:ascii="Arial" w:hAnsi="Arial" w:cs="Arial"/>
+        </w:rPr>
+      </w:pPr>
+      <w:r>
+        <w:rPr>
+          <w:rFonts w:ascii="Arial" w:hAnsi="Arial" w:cs="Arial"/>
+        </w:rPr>
+        <w:t>¿De que el precio de las acciones de una empresa no sea mayor a $20?</w:t>
+      </w:r>
+    </w:p>
+    <w:p>
+      <w:pPr>
+        <w:pStyle w:val="Prrafodelista"/>
+        <w:ind w:left="1276"/>
+        <w:jc w:val="center"/>
+        <w:rPr>
+          <w:rFonts w:ascii="Arial" w:hAnsi="Arial" w:cs="Arial"/>
+        </w:rPr>
+      </w:pPr>
+      <w:r>
+        <w:rPr>
+          <w:rFonts w:ascii="Arial" w:hAnsi="Arial" w:cs="Arial"/>
+          <w:noProof/>
+          <w:lang w:eastAsia="es-BO"/>
+        </w:rPr>
+        <w:drawing>
+          <wp:inline distT="0" distB="0" distL="0" distR="0" wp14:anchorId="2B8E6F2E" wp14:editId="33CF8985">
+            <wp:extent cx="2125683" cy="480349"/>
+            <wp:effectExtent l="0" t="0" r="8255" b="0"/>
+            <wp:docPr id="3" name="Imagen 3"/>
+            <wp:cNvGraphicFramePr>
+              <a:graphicFrameLocks xmlns:a="http://schemas.openxmlformats.org/drawingml/2006/main" noChangeAspect="1"/>
+            </wp:cNvGraphicFramePr>
+            <a:graphic xmlns:a="http://schemas.openxmlformats.org/drawingml/2006/main">
+              <a:graphicData uri="http://schemas.openxmlformats.org/drawingml/2006/picture">
+                <pic:pic xmlns:pic="http://schemas.openxmlformats.org/drawingml/2006/picture">
+                  <pic:nvPicPr>
+                    <pic:cNvPr id="1" name=""/>
+                    <pic:cNvPicPr/>
+                  </pic:nvPicPr>
+                  <pic:blipFill>
+                    <a:blip r:embed="rId10"/>
+                    <a:stretch>
+                      <a:fillRect/>
+                    </a:stretch>
+                  </pic:blipFill>
+                  <pic:spPr>
+                    <a:xfrm>
+                      <a:off x="0" y="0"/>
+                      <a:ext cx="2241602" cy="506544"/>
+                    </a:xfrm>
+                    <a:prstGeom prst="rect">
+                      <a:avLst/>
+                    </a:prstGeom>
+                  </pic:spPr>
+                </pic:pic>
+              </a:graphicData>
+            </a:graphic>
+          </wp:inline>
+        </w:drawing>
+      </w:r>
+    </w:p>
+    <w:p>
+      <w:pPr>
+        <w:pStyle w:val="Prrafodelista"/>
+        <w:numPr>
+          <w:ilvl w:val="2"/>
+          <w:numId w:val="12"/>
+        </w:numPr>
+        <w:ind w:left="1276" w:hanging="142"/>
+        <w:jc w:val="both"/>
+        <w:rPr>
+          <w:rFonts w:ascii="Arial" w:hAnsi="Arial" w:cs="Arial"/>
+        </w:rPr>
+      </w:pPr>
+      <w:r>
+        <w:rPr>
+          <w:rFonts w:ascii="Arial" w:hAnsi="Arial" w:cs="Arial"/>
+        </w:rPr>
+        <w:t xml:space="preserve"> ¿De cuánto deben ser los precios de las acciones de una empresa para que esté entre las 10%</w:t>
+      </w:r>
+      <w:r>
+        <w:rPr>
+          <w:rFonts w:ascii="Arial" w:hAnsi="Arial" w:cs="Arial"/>
+        </w:rPr>
+        <w:t xml:space="preserve"> </w:t>
+      </w:r>
+      <w:r>
+        <w:rPr>
+          <w:rFonts w:ascii="Arial" w:hAnsi="Arial" w:cs="Arial"/>
+        </w:rPr>
+        <w:t>mejores?</w:t>
+      </w:r>
+    </w:p>
+    <w:p>
+      <w:pPr>
+        <w:pStyle w:val="Prrafodelista"/>
+        <w:ind w:left="1276"/>
+        <w:jc w:val="center"/>
+        <w:rPr>
+          <w:rFonts w:ascii="Arial" w:hAnsi="Arial" w:cs="Arial"/>
+        </w:rPr>
+      </w:pPr>
+      <w:r>
+        <w:rPr>
+          <w:rFonts w:ascii="Arial" w:hAnsi="Arial" w:cs="Arial"/>
+          <w:noProof/>
+          <w:lang w:eastAsia="es-BO"/>
+        </w:rPr>
+        <w:drawing>
+          <wp:inline distT="0" distB="0" distL="0" distR="0" wp14:anchorId="6ED9499A" wp14:editId="3B32494F">
+            <wp:extent cx="2624447" cy="367913"/>
+            <wp:effectExtent l="0" t="0" r="5080" b="0"/>
+            <wp:docPr id="4" name="Imagen 4"/>
+            <wp:cNvGraphicFramePr>
+              <a:graphicFrameLocks xmlns:a="http://schemas.openxmlformats.org/drawingml/2006/main" noChangeAspect="1"/>
+            </wp:cNvGraphicFramePr>
+            <a:graphic xmlns:a="http://schemas.openxmlformats.org/drawingml/2006/main">
+              <a:graphicData uri="http://schemas.openxmlformats.org/drawingml/2006/picture">
+                <pic:pic xmlns:pic="http://schemas.openxmlformats.org/drawingml/2006/picture">
+                  <pic:nvPicPr>
+                    <pic:cNvPr id="1" name=""/>
+                    <pic:cNvPicPr/>
+                  </pic:nvPicPr>
+                  <pic:blipFill>
+                    <a:blip r:embed="rId11"/>
+                    <a:stretch>
+                      <a:fillRect/>
+                    </a:stretch>
+                  </pic:blipFill>
+                  <pic:spPr>
+                    <a:xfrm>
+                      <a:off x="0" y="0"/>
+                      <a:ext cx="2815871" cy="394748"/>
+                    </a:xfrm>
+                    <a:prstGeom prst="rect">
+                      <a:avLst/>
+                    </a:prstGeom>
+                  </pic:spPr>
+                </pic:pic>
+              </a:graphicData>
+            </a:graphic>
+          </wp:inline>
+        </w:drawing>
+      </w:r>
+    </w:p>
+    <w:p>
+      <w:pPr>
+        <w:pStyle w:val="Prrafodelista"/>
+        <w:ind w:left="1276"/>
+        <w:jc w:val="both"/>
+        <w:rPr>
+          <w:rFonts w:ascii="Arial" w:hAnsi="Arial" w:cs="Arial"/>
+        </w:rPr>
+      </w:pPr>
+    </w:p>
+    <w:p>
+      <w:pPr>
+        <w:pStyle w:val="Prrafodelista"/>
+        <w:numPr>
+          <w:ilvl w:val="1"/>
+          <w:numId w:val="12"/>
+        </w:numPr>
+        <w:ind w:left="993" w:hanging="284"/>
+        <w:jc w:val="both"/>
+        <w:rPr>
+          <w:rFonts w:ascii="Arial" w:hAnsi="Arial" w:cs="Arial"/>
+        </w:rPr>
+      </w:pPr>
+      <w:r>
+        <w:rPr>
+          <w:rFonts w:ascii="Arial" w:hAnsi="Arial" w:cs="Arial"/>
+        </w:rPr>
+        <w:t>El volumen de negociaciones en la Bolsa de Nueva York es más intenso en la primera media hora (en la mañana temprano) y la última media hora (al final de la tarde) de un día de trabajo. A continuación se presentan los volúmenes (en millones de acciones) de 13 días de enero y febrero (214 163 265 194 180 202  198 212 201 174 171 211 211 La distribución de probabilidad de los volúmenes de negociaciones es aproximadamente normal.</w:t>
+      </w:r>
+    </w:p>
+    <w:p>
+      <w:pPr>
+        <w:pStyle w:val="Prrafodelista"/>
+        <w:numPr>
+          <w:ilvl w:val="2"/>
+          <w:numId w:val="12"/>
+        </w:numPr>
+        <w:ind w:left="1276" w:hanging="142"/>
+        <w:jc w:val="both"/>
+        <w:rPr>
+          <w:rFonts w:ascii="Arial" w:hAnsi="Arial" w:cs="Arial"/>
+        </w:rPr>
+      </w:pPr>
+      <w:r>
+        <w:rPr>
+          <w:rFonts w:ascii="Arial" w:hAnsi="Arial" w:cs="Arial"/>
+        </w:rPr>
+        <w:t>Calcule la media y la desviación estándar a usar como estimaciones de la media y de la desviación</w:t>
+      </w:r>
+      <w:r>
+        <w:rPr>
+          <w:rFonts w:ascii="Arial" w:hAnsi="Arial" w:cs="Arial"/>
+        </w:rPr>
+        <w:t xml:space="preserve"> </w:t>
+      </w:r>
+      <w:r>
+        <w:rPr>
+          <w:rFonts w:ascii="Arial" w:hAnsi="Arial" w:cs="Arial"/>
+        </w:rPr>
+        <w:t>estándar de la población.</w:t>
+      </w:r>
+    </w:p>
+    <w:p>
+      <w:pPr>
+        <w:pStyle w:val="Prrafodelista"/>
+        <w:ind w:left="1276"/>
+        <w:jc w:val="center"/>
+        <w:rPr>
+          <w:rFonts w:ascii="Arial" w:hAnsi="Arial" w:cs="Arial"/>
+        </w:rPr>
+      </w:pPr>
+      <w:r>
+        <w:rPr>
+          <w:rFonts w:ascii="Arial" w:hAnsi="Arial" w:cs="Arial"/>
+          <w:noProof/>
+          <w:lang w:eastAsia="es-BO"/>
+        </w:rPr>
+        <w:drawing>
+          <wp:inline distT="0" distB="0" distL="0" distR="0" wp14:anchorId="31A49CFE" wp14:editId="6FA2B49F">
+            <wp:extent cx="2962894" cy="680008"/>
+            <wp:effectExtent l="0" t="0" r="0" b="6350"/>
+            <wp:docPr id="5" name="Imagen 5"/>
+            <wp:cNvGraphicFramePr>
+              <a:graphicFrameLocks xmlns:a="http://schemas.openxmlformats.org/drawingml/2006/main" noChangeAspect="1"/>
+            </wp:cNvGraphicFramePr>
+            <a:graphic xmlns:a="http://schemas.openxmlformats.org/drawingml/2006/main">
+              <a:graphicData uri="http://schemas.openxmlformats.org/drawingml/2006/picture">
+                <pic:pic xmlns:pic="http://schemas.openxmlformats.org/drawingml/2006/picture">
+                  <pic:nvPicPr>
+                    <pic:cNvPr id="1" name=""/>
+                    <pic:cNvPicPr/>
+                  </pic:nvPicPr>
+                  <pic:blipFill>
+                    <a:blip r:embed="rId12"/>
+                    <a:stretch>
+                      <a:fillRect/>
+                    </a:stretch>
+                  </pic:blipFill>
+                  <pic:spPr>
+                    <a:xfrm>
+                      <a:off x="0" y="0"/>
+                      <a:ext cx="3046118" cy="699109"/>
+                    </a:xfrm>
+                    <a:prstGeom prst="rect">
+                      <a:avLst/>
+                    </a:prstGeom>
+                  </pic:spPr>
+                </pic:pic>
+              </a:graphicData>
+            </a:graphic>
+          </wp:inline>
+        </w:drawing>
+      </w:r>
+    </w:p>
+    <w:p>
+      <w:pPr>
+        <w:pStyle w:val="Prrafodelista"/>
+        <w:numPr>
+          <w:ilvl w:val="2"/>
+          <w:numId w:val="12"/>
+        </w:numPr>
+        <w:ind w:left="1276" w:hanging="142"/>
+        <w:jc w:val="both"/>
+        <w:rPr>
+          <w:rFonts w:ascii="Arial" w:hAnsi="Arial" w:cs="Arial"/>
+        </w:rPr>
+      </w:pPr>
+      <w:r>
+        <w:rPr>
+          <w:rFonts w:ascii="Arial" w:hAnsi="Arial" w:cs="Arial"/>
+        </w:rPr>
+        <w:t>¿Cuál es la probabilidad de que, en un día elegido al azar, el volumen de negociaciones en la mañana temprano sea superior a 180 millones de acciones?</w:t>
+      </w:r>
+    </w:p>
+    <w:p>
+      <w:pPr>
+        <w:pStyle w:val="Prrafodelista"/>
+        <w:ind w:left="1276"/>
+        <w:jc w:val="center"/>
+        <w:rPr>
+          <w:rFonts w:ascii="Arial" w:hAnsi="Arial" w:cs="Arial"/>
+        </w:rPr>
+      </w:pPr>
+      <w:r>
+        <w:rPr>
+          <w:rFonts w:ascii="Arial" w:hAnsi="Arial" w:cs="Arial"/>
+          <w:noProof/>
+          <w:lang w:eastAsia="es-BO"/>
+        </w:rPr>
+        <w:drawing>
+          <wp:inline distT="0" distB="0" distL="0" distR="0" wp14:anchorId="57E28CB9" wp14:editId="393DBAFA">
+            <wp:extent cx="2487880" cy="527916"/>
+            <wp:effectExtent l="0" t="0" r="8255" b="5715"/>
+            <wp:docPr id="6" name="Imagen 6"/>
+            <wp:cNvGraphicFramePr>
+              <a:graphicFrameLocks xmlns:a="http://schemas.openxmlformats.org/drawingml/2006/main" noChangeAspect="1"/>
+            </wp:cNvGraphicFramePr>
+            <a:graphic xmlns:a="http://schemas.openxmlformats.org/drawingml/2006/main">
+              <a:graphicData uri="http://schemas.openxmlformats.org/drawingml/2006/picture">
+                <pic:pic xmlns:pic="http://schemas.openxmlformats.org/drawingml/2006/picture">
+                  <pic:nvPicPr>
+                    <pic:cNvPr id="1" name=""/>
+                    <pic:cNvPicPr/>
+                  </pic:nvPicPr>
+                  <pic:blipFill>
+                    <a:blip r:embed="rId13"/>
+                    <a:stretch>
+                      <a:fillRect/>
+                    </a:stretch>
+                  </pic:blipFill>
+                  <pic:spPr>
+                    <a:xfrm>
+                      <a:off x="0" y="0"/>
+                      <a:ext cx="2653446" cy="563048"/>
+                    </a:xfrm>
+                    <a:prstGeom prst="rect">
+                      <a:avLst/>
+                    </a:prstGeom>
+                  </pic:spPr>
+                </pic:pic>
+              </a:graphicData>
+            </a:graphic>
+          </wp:inline>
+        </w:drawing>
+      </w:r>
+    </w:p>
+    <w:p>
+      <w:pPr>
+        <w:pStyle w:val="Prrafodelista"/>
+        <w:ind w:left="1276" w:hanging="142"/>
+        <w:jc w:val="both"/>
+        <w:rPr>
+          <w:rFonts w:ascii="Arial" w:hAnsi="Arial" w:cs="Arial"/>
+        </w:rPr>
+      </w:pPr>
+    </w:p>
+    <w:p>
+      <w:pPr>
+        <w:pStyle w:val="Prrafodelista"/>
+        <w:numPr>
+          <w:ilvl w:val="0"/>
+          <w:numId w:val="12"/>
+        </w:numPr>
+        <w:jc w:val="both"/>
+        <w:rPr>
+          <w:rFonts w:ascii="Arial" w:hAnsi="Arial" w:cs="Arial"/>
+        </w:rPr>
+      </w:pPr>
+      <w:r>
+        <w:rPr>
+          <w:rFonts w:ascii="Arial" w:hAnsi="Arial" w:cs="Arial"/>
+        </w:rPr>
+        <w:t>Distribuciones muestrales</w:t>
       </w:r>
     </w:p>
     <w:p>
@@ -329,7 +804,86 @@
         <w:rPr>
           <w:rFonts w:ascii="Arial" w:hAnsi="Arial" w:cs="Arial"/>
         </w:rPr>
-        <w:t>Ejericio 18 pag 242</w:t>
+        <w:t>Al problema de los administradores de EAI. Suponga que se usa una muestra aleatoria simple de 60 administradores. ¿Dibuje la distribución muestral si se emplean muestras aleatorias simples de tamaño 60 y 120?</w:t>
+      </w:r>
+    </w:p>
+    <w:p>
+      <w:pPr>
+        <w:jc w:val="center"/>
+        <w:rPr>
+          <w:rFonts w:ascii="Arial" w:hAnsi="Arial" w:cs="Arial"/>
+        </w:rPr>
+      </w:pPr>
+      <w:r>
+        <w:rPr>
+          <w:noProof/>
+          <w:lang w:eastAsia="es-BO"/>
+        </w:rPr>
+        <w:lastRenderedPageBreak/>
+        <w:drawing>
+          <wp:inline distT="0" distB="0" distL="0" distR="0" wp14:anchorId="6447086C" wp14:editId="4CF08CAB">
+            <wp:extent cx="2730617" cy="1656608"/>
+            <wp:effectExtent l="0" t="0" r="0" b="1270"/>
+            <wp:docPr id="7" name="Imagen 7"/>
+            <wp:cNvGraphicFramePr>
+              <a:graphicFrameLocks xmlns:a="http://schemas.openxmlformats.org/drawingml/2006/main" noChangeAspect="1"/>
+            </wp:cNvGraphicFramePr>
+            <a:graphic xmlns:a="http://schemas.openxmlformats.org/drawingml/2006/main">
+              <a:graphicData uri="http://schemas.openxmlformats.org/drawingml/2006/picture">
+                <pic:pic xmlns:pic="http://schemas.openxmlformats.org/drawingml/2006/picture">
+                  <pic:nvPicPr>
+                    <pic:cNvPr id="1" name=""/>
+                    <pic:cNvPicPr/>
+                  </pic:nvPicPr>
+                  <pic:blipFill>
+                    <a:blip r:embed="rId14"/>
+                    <a:stretch>
+                      <a:fillRect/>
+                    </a:stretch>
+                  </pic:blipFill>
+                  <pic:spPr>
+                    <a:xfrm>
+                      <a:off x="0" y="0"/>
+                      <a:ext cx="2748660" cy="1667554"/>
+                    </a:xfrm>
+                    <a:prstGeom prst="rect">
+                      <a:avLst/>
+                    </a:prstGeom>
+                  </pic:spPr>
+                </pic:pic>
+              </a:graphicData>
+            </a:graphic>
+          </wp:inline>
+        </w:drawing>
+      </w:r>
+      <w:r>
+        <w:rPr>
+          <w:rFonts w:ascii="Arial" w:hAnsi="Arial" w:cs="Arial"/>
+        </w:rPr>
+        <w:pict>
+          <v:shapetype id="_x0000_t75" coordsize="21600,21600" o:spt="75" o:preferrelative="t" path="m@4@5l@4@11@9@11@9@5xe" filled="f" stroked="f">
+            <v:stroke joinstyle="miter"/>
+            <v:formulas>
+              <v:f eqn="if lineDrawn pixelLineWidth 0"/>
+              <v:f eqn="sum @0 1 0"/>
+              <v:f eqn="sum 0 0 @1"/>
+              <v:f eqn="prod @2 1 2"/>
+              <v:f eqn="prod @3 21600 pixelWidth"/>
+              <v:f eqn="prod @3 21600 pixelHeight"/>
+              <v:f eqn="sum @0 0 1"/>
+              <v:f eqn="prod @6 1 2"/>
+              <v:f eqn="prod @7 21600 pixelWidth"/>
+              <v:f eqn="sum @8 21600 0"/>
+              <v:f eqn="prod @7 21600 pixelHeight"/>
+              <v:f eqn="sum @10 21600 0"/>
+            </v:formulas>
+            <v:path o:extrusionok="f" gradientshapeok="t" o:connecttype="rect"/>
+            <o:lock v:ext="edit" aspectratio="t"/>
+          </v:shapetype>
+          <v:shape id="_x0000_i1062" type="#_x0000_t75" style="width:163.15pt;height:105.2pt">
+            <v:imagedata r:id="rId15" o:title="Rplot01"/>
+          </v:shape>
+        </w:pict>
       </w:r>
     </w:p>
     <w:p>
@@ -348,8 +902,91 @@
         <w:rPr>
           <w:rFonts w:ascii="Arial" w:hAnsi="Arial" w:cs="Arial"/>
         </w:rPr>
-        <w:t>Ejercicio 24 pag 242g</w:t>
-      </w:r>
+        <w:t>El costo medio anual de un seguro para automóvil es de $939 (CNBC, 23 de febrero de 2006). Suponga que la desviación estándar es σ</w:t>
+      </w:r>
+      <w:r>
+        <w:rPr>
+          <w:rFonts w:ascii="Arial" w:hAnsi="Arial" w:cs="Arial"/>
+        </w:rPr>
+        <w:t xml:space="preserve"> =</w:t>
+      </w:r>
+      <w:r>
+        <w:rPr>
+          <w:rFonts w:ascii="Arial" w:hAnsi="Arial" w:cs="Arial"/>
+        </w:rPr>
+        <w:t xml:space="preserve"> $245. ¿Cuál es la probabilidad de que una muestra aleatoria simple de pólizas de seguros de automóvil la media muestral no difiera más de $25 de la media poblacional si el tamaño de la muestra es 30, 50, 100 y 400?</w:t>
+      </w:r>
+    </w:p>
+    <w:p>
+      <w:pPr>
+        <w:pStyle w:val="Prrafodelista"/>
+        <w:ind w:left="1440"/>
+        <w:jc w:val="center"/>
+        <w:rPr>
+          <w:rFonts w:ascii="Arial" w:hAnsi="Arial" w:cs="Arial"/>
+        </w:rPr>
+      </w:pPr>
+      <w:r>
+        <w:rPr>
+          <w:rFonts w:ascii="Arial" w:hAnsi="Arial" w:cs="Arial"/>
+          <w:noProof/>
+          <w:lang w:eastAsia="es-BO"/>
+        </w:rPr>
+        <w:drawing>
+          <wp:inline distT="0" distB="0" distL="0" distR="0" wp14:anchorId="358B428A" wp14:editId="0966B487">
+            <wp:extent cx="2600582" cy="1882239"/>
+            <wp:effectExtent l="0" t="0" r="9525" b="3810"/>
+            <wp:docPr id="8" name="Imagen 8"/>
+            <wp:cNvGraphicFramePr>
+              <a:graphicFrameLocks xmlns:a="http://schemas.openxmlformats.org/drawingml/2006/main" noChangeAspect="1"/>
+            </wp:cNvGraphicFramePr>
+            <a:graphic xmlns:a="http://schemas.openxmlformats.org/drawingml/2006/main">
+              <a:graphicData uri="http://schemas.openxmlformats.org/drawingml/2006/picture">
+                <pic:pic xmlns:pic="http://schemas.openxmlformats.org/drawingml/2006/picture">
+                  <pic:nvPicPr>
+                    <pic:cNvPr id="1" name=""/>
+                    <pic:cNvPicPr/>
+                  </pic:nvPicPr>
+                  <pic:blipFill>
+                    <a:blip r:embed="rId16"/>
+                    <a:stretch>
+                      <a:fillRect/>
+                    </a:stretch>
+                  </pic:blipFill>
+                  <pic:spPr>
+                    <a:xfrm>
+                      <a:off x="0" y="0"/>
+                      <a:ext cx="2631584" cy="1904678"/>
+                    </a:xfrm>
+                    <a:prstGeom prst="rect">
+                      <a:avLst/>
+                    </a:prstGeom>
+                  </pic:spPr>
+                </pic:pic>
+              </a:graphicData>
+            </a:graphic>
+          </wp:inline>
+        </w:drawing>
+      </w:r>
+      <w:r>
+        <w:rPr>
+          <w:rFonts w:ascii="Arial" w:hAnsi="Arial" w:cs="Arial"/>
+        </w:rPr>
+        <w:pict>
+          <v:shape id="_x0000_i1068" type="#_x0000_t75" style="width:170.2pt;height:118.3pt">
+            <v:imagedata r:id="rId17" o:title="Rplot02" cropleft="2164f" cropright="2680f"/>
+          </v:shape>
+        </w:pict>
+      </w:r>
+    </w:p>
+    <w:p>
+      <w:pPr>
+        <w:pStyle w:val="Prrafodelista"/>
+        <w:jc w:val="both"/>
+        <w:rPr>
+          <w:rFonts w:ascii="Arial" w:hAnsi="Arial" w:cs="Arial"/>
+        </w:rPr>
+      </w:pPr>
     </w:p>
     <w:p>
       <w:pPr>
@@ -367,44 +1004,29 @@
         <w:rPr>
           <w:rFonts w:ascii="Arial" w:hAnsi="Arial" w:cs="Arial"/>
         </w:rPr>
-        <w:t>Distribuciones muestrales</w:t>
-      </w:r>
-      <w:r>
-        <w:rPr>
-          <w:rFonts w:ascii="Arial" w:hAnsi="Arial" w:cs="Arial"/>
-        </w:rPr>
-        <w:t xml:space="preserve"> (</w:t>
-      </w:r>
-      <w:r>
-        <w:rPr>
-          <w:rFonts w:ascii="Arial" w:hAnsi="Arial" w:cs="Arial"/>
-        </w:rPr>
-        <w:t>pag 278)</w:t>
-      </w:r>
-      <w:r>
-        <w:rPr>
-          <w:rFonts w:ascii="Arial" w:hAnsi="Arial" w:cs="Arial"/>
-        </w:rPr>
-        <w:t xml:space="preserve"> y proporciones muestrales</w:t>
-      </w:r>
-      <w:r>
-        <w:rPr>
-          <w:rFonts w:ascii="Arial" w:hAnsi="Arial" w:cs="Arial"/>
-        </w:rPr>
-        <w:t>(pág. 280</w:t>
-      </w:r>
-      <w:r>
-        <w:rPr>
-          <w:rFonts w:ascii="Arial" w:hAnsi="Arial" w:cs="Arial"/>
-        </w:rPr>
-        <w:t>)</w:t>
-      </w:r>
-      <w:r>
-        <w:rPr>
-          <w:rFonts w:ascii="Arial" w:hAnsi="Arial" w:cs="Arial"/>
-        </w:rPr>
-        <w:t>:</w:t>
-      </w:r>
+        <w:t xml:space="preserve">Distribución muestral de </w:t>
+      </w:r>
+      <m:oMath>
+        <m:bar>
+          <m:barPr>
+            <m:pos m:val="top"/>
+            <m:ctrlPr>
+              <w:rPr>
+                <w:rFonts w:ascii="Cambria Math" w:hAnsi="Cambria Math" w:cs="Arial"/>
+                <w:i/>
+              </w:rPr>
+            </m:ctrlPr>
+          </m:barPr>
+          <m:e>
+            <m:r>
+              <w:rPr>
+                <w:rFonts w:ascii="Cambria Math" w:hAnsi="Cambria Math" w:cs="Arial"/>
+              </w:rPr>
+              <m:t>p</m:t>
+            </m:r>
+          </m:e>
+        </m:bar>
+      </m:oMath>
     </w:p>
     <w:p>
       <w:pPr>
@@ -420,10 +1042,102 @@
       </w:pPr>
       <w:r>
         <w:rPr>
-          <w:rFonts w:ascii="Arial" w:hAnsi="Arial" w:cs="Arial"/>
-        </w:rPr>
-        <w:t>Sd</w:t>
-      </w:r>
+          <w:rFonts w:ascii="Arial" w:eastAsiaTheme="minorEastAsia" w:hAnsi="Arial" w:cs="Arial"/>
+        </w:rPr>
+        <w:t>Roper ASW realizó una encuesta para obtener información acerca de la opinión de los estadounidenses respecto al dinero y la felicidad (Money, octubre de 2003). Cincuenta y seis por ciento de los entrevistados dijo revisar el estado de su bloc de cheques por lo menos una vez al mes. ¿Cuál es la probabilidad de que la diferencia entre las proporciones muestral y poblacional no sea mayor que 0</w:t>
+      </w:r>
+      <w:r>
+        <w:rPr>
+          <w:rFonts w:ascii="Arial" w:eastAsiaTheme="minorEastAsia" w:hAnsi="Arial" w:cs="Arial"/>
+        </w:rPr>
+        <w:t>.</w:t>
+      </w:r>
+      <w:r>
+        <w:rPr>
+          <w:rFonts w:ascii="Arial" w:eastAsiaTheme="minorEastAsia" w:hAnsi="Arial" w:cs="Arial"/>
+        </w:rPr>
+        <w:t>04?</w:t>
+      </w:r>
+    </w:p>
+    <w:p>
+      <w:pPr>
+        <w:pStyle w:val="Prrafodelista"/>
+        <w:ind w:left="1440"/>
+        <w:jc w:val="both"/>
+        <w:rPr>
+          <w:rFonts w:ascii="Arial" w:hAnsi="Arial" w:cs="Arial"/>
+        </w:rPr>
+      </w:pPr>
+    </w:p>
+    <w:p>
+      <w:pPr>
+        <w:pStyle w:val="Prrafodelista"/>
+        <w:ind w:left="1440"/>
+        <w:jc w:val="both"/>
+        <w:rPr>
+          <w:rFonts w:ascii="Arial" w:hAnsi="Arial" w:cs="Arial"/>
+        </w:rPr>
+      </w:pPr>
+      <w:r>
+        <w:rPr>
+          <w:rFonts w:ascii="Arial" w:hAnsi="Arial" w:cs="Arial"/>
+        </w:rPr>
+        <w:drawing>
+          <wp:inline distT="0" distB="0" distL="0" distR="0" wp14:anchorId="623CCA16" wp14:editId="42C6FB00">
+            <wp:extent cx="2749138" cy="1965893"/>
+            <wp:effectExtent l="0" t="0" r="0" b="0"/>
+            <wp:docPr id="9" name="Imagen 9"/>
+            <wp:cNvGraphicFramePr>
+              <a:graphicFrameLocks xmlns:a="http://schemas.openxmlformats.org/drawingml/2006/main" noChangeAspect="1"/>
+            </wp:cNvGraphicFramePr>
+            <a:graphic xmlns:a="http://schemas.openxmlformats.org/drawingml/2006/main">
+              <a:graphicData uri="http://schemas.openxmlformats.org/drawingml/2006/picture">
+                <pic:pic xmlns:pic="http://schemas.openxmlformats.org/drawingml/2006/picture">
+                  <pic:nvPicPr>
+                    <pic:cNvPr id="1" name=""/>
+                    <pic:cNvPicPr/>
+                  </pic:nvPicPr>
+                  <pic:blipFill>
+                    <a:blip r:embed="rId18"/>
+                    <a:stretch>
+                      <a:fillRect/>
+                    </a:stretch>
+                  </pic:blipFill>
+                  <pic:spPr>
+                    <a:xfrm>
+                      <a:off x="0" y="0"/>
+                      <a:ext cx="2787722" cy="1993484"/>
+                    </a:xfrm>
+                    <a:prstGeom prst="rect">
+                      <a:avLst/>
+                    </a:prstGeom>
+                  </pic:spPr>
+                </pic:pic>
+              </a:graphicData>
+            </a:graphic>
+          </wp:inline>
+        </w:drawing>
+      </w:r>
+      <w:r>
+        <w:rPr>
+          <w:rFonts w:ascii="Arial" w:hAnsi="Arial" w:cs="Arial"/>
+        </w:rPr>
+        <w:pict>
+          <v:shape id="_x0000_i1075" type="#_x0000_t75" style="width:170.2pt;height:119.7pt">
+            <v:imagedata r:id="rId19" o:title="Rplot03" cropleft="2572f" cropright="2925f"/>
+          </v:shape>
+        </w:pict>
+      </w:r>
+    </w:p>
+    <w:p>
+      <w:pPr>
+        <w:pStyle w:val="Prrafodelista"/>
+        <w:ind w:left="1440"/>
+        <w:jc w:val="both"/>
+        <w:rPr>
+          <w:rFonts w:ascii="Arial" w:hAnsi="Arial" w:cs="Arial"/>
+        </w:rPr>
+      </w:pPr>
     </w:p>
     <w:p>
       <w:pPr>
@@ -439,9 +1153,78 @@
       </w:pPr>
       <w:r>
         <w:rPr>
-          <w:rFonts w:ascii="Arial" w:hAnsi="Arial" w:cs="Arial"/>
-        </w:rPr>
-        <w:t>sdfsd</w:t>
+          <w:rFonts w:ascii="Arial" w:eastAsiaTheme="minorEastAsia" w:hAnsi="Arial" w:cs="Arial"/>
+        </w:rPr>
+        <w:lastRenderedPageBreak/>
+        <w:t>The Grocery Manufacturers of America informa que 76% de los consumidores leen los ingredientes que se enumeran en la etiqueta de un producto. Suponga que la proporción poblacional es p = 0.76 y que de la población de consumidores se selecciona una muestra de 400 consumidores. ¿Cuál es la probabilidad de que la diferencia entre las proporciones muestral y poblacional no sea mayor que 0.03?</w:t>
+      </w:r>
+    </w:p>
+    <w:p>
+      <w:pPr>
+        <w:pStyle w:val="Prrafodelista"/>
+        <w:rPr>
+          <w:rFonts w:ascii="Arial" w:hAnsi="Arial" w:cs="Arial"/>
+        </w:rPr>
+      </w:pPr>
+    </w:p>
+    <w:p>
+      <w:pPr>
+        <w:pStyle w:val="Prrafodelista"/>
+        <w:ind w:left="1440"/>
+        <w:jc w:val="both"/>
+        <w:rPr>
+          <w:rFonts w:ascii="Arial" w:hAnsi="Arial" w:cs="Arial"/>
+        </w:rPr>
+      </w:pPr>
+      <w:r>
+        <w:rPr>
+          <w:rFonts w:ascii="Arial" w:hAnsi="Arial" w:cs="Arial"/>
+        </w:rPr>
+        <w:drawing>
+          <wp:inline distT="0" distB="0" distL="0" distR="0" wp14:anchorId="64D26314" wp14:editId="3C7934EC">
+            <wp:extent cx="2695699" cy="1728820"/>
+            <wp:effectExtent l="0" t="0" r="0" b="5080"/>
+            <wp:docPr id="10" name="Imagen 10"/>
+            <wp:cNvGraphicFramePr>
+              <a:graphicFrameLocks xmlns:a="http://schemas.openxmlformats.org/drawingml/2006/main" noChangeAspect="1"/>
+            </wp:cNvGraphicFramePr>
+            <a:graphic xmlns:a="http://schemas.openxmlformats.org/drawingml/2006/main">
+              <a:graphicData uri="http://schemas.openxmlformats.org/drawingml/2006/picture">
+                <pic:pic xmlns:pic="http://schemas.openxmlformats.org/drawingml/2006/picture">
+                  <pic:nvPicPr>
+                    <pic:cNvPr id="1" name=""/>
+                    <pic:cNvPicPr/>
+                  </pic:nvPicPr>
+                  <pic:blipFill>
+                    <a:blip r:embed="rId20"/>
+                    <a:stretch>
+                      <a:fillRect/>
+                    </a:stretch>
+                  </pic:blipFill>
+                  <pic:spPr>
+                    <a:xfrm>
+                      <a:off x="0" y="0"/>
+                      <a:ext cx="2708698" cy="1737157"/>
+                    </a:xfrm>
+                    <a:prstGeom prst="rect">
+                      <a:avLst/>
+                    </a:prstGeom>
+                  </pic:spPr>
+                </pic:pic>
+              </a:graphicData>
+            </a:graphic>
+          </wp:inline>
+        </w:drawing>
+      </w:r>
+      <w:r>
+        <w:rPr>
+          <w:rFonts w:ascii="Arial" w:hAnsi="Arial" w:cs="Arial"/>
+        </w:rPr>
+        <w:pict>
+          <v:shape id="_x0000_i1081" type="#_x0000_t75" style="width:162.7pt;height:104.75pt">
+            <v:imagedata r:id="rId21" o:title="Rplot04"/>
+          </v:shape>
+        </w:pict>
       </w:r>
     </w:p>
     <w:p>
@@ -462,18 +1245,6 @@
         </w:rPr>
         <w:t>Intervalos de confianza</w:t>
       </w:r>
-      <w:r>
-        <w:rPr>
-          <w:rFonts w:ascii="Arial" w:hAnsi="Arial" w:cs="Arial"/>
-        </w:rPr>
-        <w:t xml:space="preserve"> (pág. 306-315)</w:t>
-      </w:r>
-      <w:r>
-        <w:rPr>
-          <w:rFonts w:ascii="Arial" w:hAnsi="Arial" w:cs="Arial"/>
-        </w:rPr>
-        <w:t>:</w:t>
-      </w:r>
     </w:p>
     <w:p>
       <w:pPr>
@@ -491,7 +1262,75 @@
         <w:rPr>
           <w:rFonts w:ascii="Arial" w:hAnsi="Arial" w:cs="Arial"/>
         </w:rPr>
-        <w:t>Dfdf</w:t>
+        <w:t>En una muestra aleatoria simple con n = 54 la media muestral fue 22.5 y la desviación estándar muestral 4.4. Encuentre un intervalo de confianza de 90%</w:t>
+      </w:r>
+      <w:r>
+        <w:rPr>
+          <w:rFonts w:ascii="Arial" w:hAnsi="Arial" w:cs="Arial"/>
+        </w:rPr>
+        <w:t xml:space="preserve">, 95%, </w:t>
+      </w:r>
+      <w:r>
+        <w:rPr>
+          <w:rFonts w:ascii="Arial" w:hAnsi="Arial" w:cs="Arial"/>
+        </w:rPr>
+        <w:t>99%</w:t>
+      </w:r>
+      <w:r>
+        <w:rPr>
+          <w:rFonts w:ascii="Arial" w:hAnsi="Arial" w:cs="Arial"/>
+        </w:rPr>
+        <w:t>.</w:t>
+      </w:r>
+    </w:p>
+    <w:p>
+      <w:pPr>
+        <w:pStyle w:val="Prrafodelista"/>
+        <w:ind w:left="1440"/>
+        <w:jc w:val="center"/>
+        <w:rPr>
+          <w:rFonts w:ascii="Arial" w:hAnsi="Arial" w:cs="Arial"/>
+        </w:rPr>
+      </w:pPr>
+      <w:r>
+        <w:rPr>
+          <w:rFonts w:ascii="Arial" w:hAnsi="Arial" w:cs="Arial"/>
+        </w:rPr>
+        <w:drawing>
+          <wp:inline distT="0" distB="0" distL="0" distR="0" wp14:anchorId="5260E124" wp14:editId="05987919">
+            <wp:extent cx="3059338" cy="2002476"/>
+            <wp:effectExtent l="0" t="0" r="8255" b="0"/>
+            <wp:docPr id="11" name="Imagen 11"/>
+            <wp:cNvGraphicFramePr>
+              <a:graphicFrameLocks xmlns:a="http://schemas.openxmlformats.org/drawingml/2006/main" noChangeAspect="1"/>
+            </wp:cNvGraphicFramePr>
+            <a:graphic xmlns:a="http://schemas.openxmlformats.org/drawingml/2006/main">
+              <a:graphicData uri="http://schemas.openxmlformats.org/drawingml/2006/picture">
+                <pic:pic xmlns:pic="http://schemas.openxmlformats.org/drawingml/2006/picture">
+                  <pic:nvPicPr>
+                    <pic:cNvPr id="1" name=""/>
+                    <pic:cNvPicPr/>
+                  </pic:nvPicPr>
+                  <pic:blipFill>
+                    <a:blip r:embed="rId22"/>
+                    <a:stretch>
+                      <a:fillRect/>
+                    </a:stretch>
+                  </pic:blipFill>
+                  <pic:spPr>
+                    <a:xfrm>
+                      <a:off x="0" y="0"/>
+                      <a:ext cx="3075907" cy="2013321"/>
+                    </a:xfrm>
+                    <a:prstGeom prst="rect">
+                      <a:avLst/>
+                    </a:prstGeom>
+                  </pic:spPr>
+                </pic:pic>
+              </a:graphicData>
+            </a:graphic>
+          </wp:inline>
+        </w:drawing>
       </w:r>
     </w:p>
     <w:p>
@@ -506,6 +1345,90 @@
           <w:rFonts w:ascii="Arial" w:hAnsi="Arial" w:cs="Arial"/>
         </w:rPr>
       </w:pPr>
+      <w:r>
+        <w:rPr>
+          <w:rFonts w:ascii="Arial" w:hAnsi="Arial" w:cs="Arial"/>
+        </w:rPr>
+        <w:t>La International Air Transport Association realiza encuestas entre los viajeros de negocios en las que se califica la calidad de los aeropuertos de salida internacional. La calificación máxima es 10. Se seleccionó una muestra aleatoria simple de 50 viajeros de negocios y a cada uno se le pidió su calificación para el aeropuerto internacional de Miami. Las calificaciones que dieron estos 50 viajeros se encuentran en “miami.xlsx”. Calcule el intervalo de confianza de 95% para la media poblacional de las calificaciones al aeropuerto de Miami</w:t>
+      </w:r>
+      <w:r>
+        <w:rPr>
+          <w:rFonts w:ascii="Arial" w:hAnsi="Arial" w:cs="Arial"/>
+        </w:rPr>
+        <w:t>.</w:t>
+      </w:r>
+    </w:p>
+    <w:p>
+      <w:pPr>
+        <w:pStyle w:val="Prrafodelista"/>
+        <w:ind w:left="1440"/>
+        <w:jc w:val="center"/>
+        <w:rPr>
+          <w:rFonts w:ascii="Arial" w:hAnsi="Arial" w:cs="Arial"/>
+        </w:rPr>
+      </w:pPr>
+      <w:r>
+        <w:rPr>
+          <w:rFonts w:ascii="Arial" w:hAnsi="Arial" w:cs="Arial"/>
+        </w:rPr>
+        <w:drawing>
+          <wp:inline distT="0" distB="0" distL="0" distR="0" wp14:anchorId="62466935" wp14:editId="06453B19">
+            <wp:extent cx="3218707" cy="1144909"/>
+            <wp:effectExtent l="0" t="0" r="1270" b="0"/>
+            <wp:docPr id="12" name="Imagen 12"/>
+            <wp:cNvGraphicFramePr>
+              <a:graphicFrameLocks xmlns:a="http://schemas.openxmlformats.org/drawingml/2006/main" noChangeAspect="1"/>
+            </wp:cNvGraphicFramePr>
+            <a:graphic xmlns:a="http://schemas.openxmlformats.org/drawingml/2006/main">
+              <a:graphicData uri="http://schemas.openxmlformats.org/drawingml/2006/picture">
+                <pic:pic xmlns:pic="http://schemas.openxmlformats.org/drawingml/2006/picture">
+                  <pic:nvPicPr>
+                    <pic:cNvPr id="1" name=""/>
+                    <pic:cNvPicPr/>
+                  </pic:nvPicPr>
+                  <pic:blipFill>
+                    <a:blip r:embed="rId23"/>
+                    <a:stretch>
+                      <a:fillRect/>
+                    </a:stretch>
+                  </pic:blipFill>
+                  <pic:spPr>
+                    <a:xfrm>
+                      <a:off x="0" y="0"/>
+                      <a:ext cx="3242415" cy="1153342"/>
+                    </a:xfrm>
+                    <a:prstGeom prst="rect">
+                      <a:avLst/>
+                    </a:prstGeom>
+                  </pic:spPr>
+                </pic:pic>
+              </a:graphicData>
+            </a:graphic>
+          </wp:inline>
+        </w:drawing>
+      </w:r>
+    </w:p>
+    <w:p>
+      <w:pPr>
+        <w:pStyle w:val="Prrafodelista"/>
+        <w:ind w:left="1440"/>
+        <w:jc w:val="both"/>
+        <w:rPr>
+          <w:rFonts w:ascii="Arial" w:hAnsi="Arial" w:cs="Arial"/>
+        </w:rPr>
+      </w:pPr>
+    </w:p>
+    <w:p>
+      <w:pPr>
+        <w:pStyle w:val="Prrafodelista"/>
+        <w:ind w:left="1440"/>
+        <w:jc w:val="both"/>
+        <w:rPr>
+          <w:rFonts w:ascii="Arial" w:hAnsi="Arial" w:cs="Arial"/>
+        </w:rPr>
+      </w:pPr>
+      <w:bookmarkStart w:id="0" w:name="_GoBack"/>
+      <w:bookmarkEnd w:id="0"/>
     </w:p>
     <w:p>
       <w:pPr>
@@ -523,6 +1446,7 @@
         <w:rPr>
           <w:rFonts w:ascii="Arial" w:hAnsi="Arial" w:cs="Arial"/>
         </w:rPr>
+        <w:lastRenderedPageBreak/>
         <w:t>Prueba de hipótesis</w:t>
       </w:r>
       <w:r>
@@ -567,65 +1491,6 @@
           <w:rFonts w:ascii="Arial" w:hAnsi="Arial" w:cs="Arial"/>
         </w:rPr>
         <w:t>Dsds</w:t>
-      </w:r>
-      <w:bookmarkStart w:id="0" w:name="_GoBack"/>
-      <w:bookmarkEnd w:id="0"/>
-    </w:p>
-    <w:p>
-      <w:pPr>
-        <w:pStyle w:val="Prrafodelista"/>
-        <w:numPr>
-          <w:ilvl w:val="1"/>
-          <w:numId w:val="12"/>
-        </w:numPr>
-        <w:jc w:val="both"/>
-        <w:rPr>
-          <w:rFonts w:ascii="Arial" w:hAnsi="Arial" w:cs="Arial"/>
-        </w:rPr>
-      </w:pPr>
-      <w:r>
-        <w:rPr>
-          <w:rFonts w:ascii="Arial" w:hAnsi="Arial" w:cs="Arial"/>
-        </w:rPr>
-        <w:t>sdsd</w:t>
-      </w:r>
-    </w:p>
-    <w:p>
-      <w:pPr>
-        <w:pStyle w:val="Prrafodelista"/>
-        <w:numPr>
-          <w:ilvl w:val="0"/>
-          <w:numId w:val="12"/>
-        </w:numPr>
-        <w:jc w:val="both"/>
-        <w:rPr>
-          <w:rFonts w:ascii="Arial" w:hAnsi="Arial" w:cs="Arial"/>
-        </w:rPr>
-      </w:pPr>
-      <w:r>
-        <w:rPr>
-          <w:rFonts w:ascii="Arial" w:hAnsi="Arial" w:cs="Arial"/>
-        </w:rPr>
-        <w:t>Tema:</w:t>
-      </w:r>
-    </w:p>
-    <w:p>
-      <w:pPr>
-        <w:pStyle w:val="Prrafodelista"/>
-        <w:numPr>
-          <w:ilvl w:val="1"/>
-          <w:numId w:val="12"/>
-        </w:numPr>
-        <w:jc w:val="both"/>
-        <w:rPr>
-          <w:rFonts w:ascii="Arial" w:hAnsi="Arial" w:cs="Arial"/>
-        </w:rPr>
-      </w:pPr>
-      <w:r>
-        <w:rPr>
-          <w:rFonts w:ascii="Arial" w:hAnsi="Arial" w:cs="Arial"/>
-        </w:rPr>
-        <w:t>Sdsd</w:t>
       </w:r>
     </w:p>
     <w:p>
@@ -658,7 +1523,7 @@
 </file>
 
 <file path=word/endnotes.xml><?xml version="1.0" encoding="utf-8"?>
-<w:endnotes xmlns:wpc="http://schemas.microsoft.com/office/word/2010/wordprocessingCanvas" xmlns:cx="http://schemas.microsoft.com/office/drawing/2014/chartex" xmlns:cx1="http://schemas.microsoft.com/office/drawing/2015/9/8/chartex" xmlns:mc="http://schemas.openxmlformats.org/markup-compatibility/2006" xmlns:o="urn:schemas-microsoft-com:office:office" xmlns:r="http://schemas.openxmlformats.org/officeDocument/2006/relationships" xmlns:m="http://schemas.openxmlformats.org/officeDocument/2006/math" xmlns:v="urn:schemas-microsoft-com:vml" xmlns:wp14="http://schemas.microsoft.com/office/word/2010/wordprocessingDrawing" xmlns:wp="http://schemas.openxmlformats.org/drawingml/2006/wordprocessingDrawing" xmlns:w10="urn:schemas-microsoft-com:office:word" xmlns:w="http://schemas.openxmlformats.org/wordprocessingml/2006/main" xmlns:w14="http://schemas.microsoft.com/office/word/2010/wordml" xmlns:w15="http://schemas.microsoft.com/office/word/2012/wordml" xmlns:w16se="http://schemas.microsoft.com/office/word/2015/wordml/symex" xmlns:wpg="http://schemas.microsoft.com/office/word/2010/wordprocessingGroup" xmlns:wpi="http://schemas.microsoft.com/office/word/2010/wordprocessingInk" xmlns:wne="http://schemas.microsoft.com/office/word/2006/wordml" xmlns:wps="http://schemas.microsoft.com/office/word/2010/wordprocessingShape" mc:Ignorable="w14 w15 w16se wp14">
+<w:endnotes xmlns:wpc="http://schemas.microsoft.com/office/word/2010/wordprocessingCanvas" xmlns:cx="http://schemas.microsoft.com/office/drawing/2014/chartex" xmlns:mc="http://schemas.openxmlformats.org/markup-compatibility/2006" xmlns:o="urn:schemas-microsoft-com:office:office" xmlns:r="http://schemas.openxmlformats.org/officeDocument/2006/relationships" xmlns:m="http://schemas.openxmlformats.org/officeDocument/2006/math" xmlns:v="urn:schemas-microsoft-com:vml" xmlns:wp14="http://schemas.microsoft.com/office/word/2010/wordprocessingDrawing" xmlns:wp="http://schemas.openxmlformats.org/drawingml/2006/wordprocessingDrawing" xmlns:w10="urn:schemas-microsoft-com:office:word" xmlns:w="http://schemas.openxmlformats.org/wordprocessingml/2006/main" xmlns:w14="http://schemas.microsoft.com/office/word/2010/wordml" xmlns:w15="http://schemas.microsoft.com/office/word/2012/wordml" xmlns:w16se="http://schemas.microsoft.com/office/word/2015/wordml/symex" xmlns:wpg="http://schemas.microsoft.com/office/word/2010/wordprocessingGroup" xmlns:wpi="http://schemas.microsoft.com/office/word/2010/wordprocessingInk" xmlns:wne="http://schemas.microsoft.com/office/word/2006/wordml" xmlns:wps="http://schemas.microsoft.com/office/word/2010/wordprocessingShape" mc:Ignorable="w14 w15 w16se wp14">
   <w:endnote w:type="separator" w:id="-1">
     <w:p>
       <w:pPr>
@@ -683,7 +1548,7 @@
 </file>
 
 <file path=word/footnotes.xml><?xml version="1.0" encoding="utf-8"?>
-<w:footnotes xmlns:wpc="http://schemas.microsoft.com/office/word/2010/wordprocessingCanvas" xmlns:cx="http://schemas.microsoft.com/office/drawing/2014/chartex" xmlns:cx1="http://schemas.microsoft.com/office/drawing/2015/9/8/chartex" xmlns:mc="http://schemas.openxmlformats.org/markup-compatibility/2006" xmlns:o="urn:schemas-microsoft-com:office:office" xmlns:r="http://schemas.openxmlformats.org/officeDocument/2006/relationships" xmlns:m="http://schemas.openxmlformats.org/officeDocument/2006/math" xmlns:v="urn:schemas-microsoft-com:vml" xmlns:wp14="http://schemas.microsoft.com/office/word/2010/wordprocessingDrawing" xmlns:wp="http://schemas.openxmlformats.org/drawingml/2006/wordprocessingDrawing" xmlns:w10="urn:schemas-microsoft-com:office:word" xmlns:w="http://schemas.openxmlformats.org/wordprocessingml/2006/main" xmlns:w14="http://schemas.microsoft.com/office/word/2010/wordml" xmlns:w15="http://schemas.microsoft.com/office/word/2012/wordml" xmlns:w16se="http://schemas.microsoft.com/office/word/2015/wordml/symex" xmlns:wpg="http://schemas.microsoft.com/office/word/2010/wordprocessingGroup" xmlns:wpi="http://schemas.microsoft.com/office/word/2010/wordprocessingInk" xmlns:wne="http://schemas.microsoft.com/office/word/2006/wordml" xmlns:wps="http://schemas.microsoft.com/office/word/2010/wordprocessingShape" mc:Ignorable="w14 w15 w16se wp14">
+<w:footnotes xmlns:wpc="http://schemas.microsoft.com/office/word/2010/wordprocessingCanvas" xmlns:cx="http://schemas.microsoft.com/office/drawing/2014/chartex" xmlns:mc="http://schemas.openxmlformats.org/markup-compatibility/2006" xmlns:o="urn:schemas-microsoft-com:office:office" xmlns:r="http://schemas.openxmlformats.org/officeDocument/2006/relationships" xmlns:m="http://schemas.openxmlformats.org/officeDocument/2006/math" xmlns:v="urn:schemas-microsoft-com:vml" xmlns:wp14="http://schemas.microsoft.com/office/word/2010/wordprocessingDrawing" xmlns:wp="http://schemas.openxmlformats.org/drawingml/2006/wordprocessingDrawing" xmlns:w10="urn:schemas-microsoft-com:office:word" xmlns:w="http://schemas.openxmlformats.org/wordprocessingml/2006/main" xmlns:w14="http://schemas.microsoft.com/office/word/2010/wordml" xmlns:w15="http://schemas.microsoft.com/office/word/2012/wordml" xmlns:w16se="http://schemas.microsoft.com/office/word/2015/wordml/symex" xmlns:wpg="http://schemas.microsoft.com/office/word/2010/wordprocessingGroup" xmlns:wpi="http://schemas.microsoft.com/office/word/2010/wordprocessingInk" xmlns:wne="http://schemas.microsoft.com/office/word/2006/wordml" xmlns:wps="http://schemas.microsoft.com/office/word/2010/wordprocessingShape" mc:Ignorable="w14 w15 w16se wp14">
   <w:footnote w:type="separator" w:id="-1">
     <w:p>
       <w:pPr>
@@ -708,7 +1573,7 @@
 </file>
 
 <file path=word/numbering.xml><?xml version="1.0" encoding="utf-8"?>
-<w:numbering xmlns:wpc="http://schemas.microsoft.com/office/word/2010/wordprocessingCanvas" xmlns:cx="http://schemas.microsoft.com/office/drawing/2014/chartex" xmlns:cx1="http://schemas.microsoft.com/office/drawing/2015/9/8/chartex" xmlns:mc="http://schemas.openxmlformats.org/markup-compatibility/2006" xmlns:o="urn:schemas-microsoft-com:office:office" xmlns:r="http://schemas.openxmlformats.org/officeDocument/2006/relationships" xmlns:m="http://schemas.openxmlformats.org/officeDocument/2006/math" xmlns:v="urn:schemas-microsoft-com:vml" xmlns:wp14="http://schemas.microsoft.com/office/word/2010/wordprocessingDrawing" xmlns:wp="http://schemas.openxmlformats.org/drawingml/2006/wordprocessingDrawing" xmlns:w10="urn:schemas-microsoft-com:office:word" xmlns:w="http://schemas.openxmlformats.org/wordprocessingml/2006/main" xmlns:w14="http://schemas.microsoft.com/office/word/2010/wordml" xmlns:w15="http://schemas.microsoft.com/office/word/2012/wordml" xmlns:w16se="http://schemas.microsoft.com/office/word/2015/wordml/symex" xmlns:wpg="http://schemas.microsoft.com/office/word/2010/wordprocessingGroup" xmlns:wpi="http://schemas.microsoft.com/office/word/2010/wordprocessingInk" xmlns:wne="http://schemas.microsoft.com/office/word/2006/wordml" xmlns:wps="http://schemas.microsoft.com/office/word/2010/wordprocessingShape" mc:Ignorable="w14 w15 w16se wp14">
+<w:numbering xmlns:wpc="http://schemas.microsoft.com/office/word/2010/wordprocessingCanvas" xmlns:cx="http://schemas.microsoft.com/office/drawing/2014/chartex" xmlns:mc="http://schemas.openxmlformats.org/markup-compatibility/2006" xmlns:o="urn:schemas-microsoft-com:office:office" xmlns:r="http://schemas.openxmlformats.org/officeDocument/2006/relationships" xmlns:m="http://schemas.openxmlformats.org/officeDocument/2006/math" xmlns:v="urn:schemas-microsoft-com:vml" xmlns:wp14="http://schemas.microsoft.com/office/word/2010/wordprocessingDrawing" xmlns:wp="http://schemas.openxmlformats.org/drawingml/2006/wordprocessingDrawing" xmlns:w10="urn:schemas-microsoft-com:office:word" xmlns:w="http://schemas.openxmlformats.org/wordprocessingml/2006/main" xmlns:w14="http://schemas.microsoft.com/office/word/2010/wordml" xmlns:w15="http://schemas.microsoft.com/office/word/2012/wordml" xmlns:w16se="http://schemas.microsoft.com/office/word/2015/wordml/symex" xmlns:wpg="http://schemas.microsoft.com/office/word/2010/wordprocessingGroup" xmlns:wpi="http://schemas.microsoft.com/office/word/2010/wordprocessingInk" xmlns:wne="http://schemas.microsoft.com/office/word/2006/wordml" xmlns:wps="http://schemas.microsoft.com/office/word/2010/wordprocessingShape" mc:Ignorable="w14 w15 w16se wp14">
   <w:abstractNum w:abstractNumId="0" w15:restartNumberingAfterBreak="0">
     <w:nsid w:val="040603D1"/>
     <w:multiLevelType w:val="hybridMultilevel"/>
@@ -731,7 +1596,7 @@
         <w:ind w:left="1440" w:hanging="360"/>
       </w:pPr>
     </w:lvl>
-    <w:lvl w:ilvl="2" w:tplc="400A001B" w:tentative="1">
+    <w:lvl w:ilvl="2" w:tplc="400A001B">
       <w:start w:val="1"/>
       <w:numFmt w:val="lowerRoman"/>
       <w:lvlText w:val="%3."/>
@@ -2862,7 +3727,7 @@
 </file>
 
 <file path=customXml/itemProps1.xml><?xml version="1.0" encoding="utf-8"?>
-<ds:datastoreItem xmlns:ds="http://schemas.openxmlformats.org/officeDocument/2006/customXml" ds:itemID="{FF1826B6-4CE8-4235-BBA4-1C4FB7F37041}">
+<ds:datastoreItem xmlns:ds="http://schemas.openxmlformats.org/officeDocument/2006/customXml" ds:itemID="{8459F938-F25C-46A7-99CD-86D4D05EE3EC}">
   <ds:schemaRefs>
     <ds:schemaRef ds:uri="http://schemas.openxmlformats.org/officeDocument/2006/bibliography"/>
   </ds:schemaRefs>

</xml_diff>

<commit_message>
mas cuerpo el proyecto final
</commit_message>
<xml_diff>
--- a/I. 02 Análisis Estadístico I/Practicas/Practica3/Practica3.docx
+++ b/I. 02 Análisis Estadístico I/Practicas/Practica3/Practica3.docx
@@ -1,6 +1,6 @@
 
 <file path=word/document.xml><?xml version="1.0" encoding="utf-8"?>
-<w:document xmlns:wpc="http://schemas.microsoft.com/office/word/2010/wordprocessingCanvas" xmlns:cx="http://schemas.microsoft.com/office/drawing/2014/chartex" xmlns:mc="http://schemas.openxmlformats.org/markup-compatibility/2006" xmlns:o="urn:schemas-microsoft-com:office:office" xmlns:r="http://schemas.openxmlformats.org/officeDocument/2006/relationships" xmlns:m="http://schemas.openxmlformats.org/officeDocument/2006/math" xmlns:v="urn:schemas-microsoft-com:vml" xmlns:wp14="http://schemas.microsoft.com/office/word/2010/wordprocessingDrawing" xmlns:wp="http://schemas.openxmlformats.org/drawingml/2006/wordprocessingDrawing" xmlns:w10="urn:schemas-microsoft-com:office:word" xmlns:w="http://schemas.openxmlformats.org/wordprocessingml/2006/main" xmlns:w14="http://schemas.microsoft.com/office/word/2010/wordml" xmlns:w15="http://schemas.microsoft.com/office/word/2012/wordml" xmlns:w16se="http://schemas.microsoft.com/office/word/2015/wordml/symex" xmlns:wpg="http://schemas.microsoft.com/office/word/2010/wordprocessingGroup" xmlns:wpi="http://schemas.microsoft.com/office/word/2010/wordprocessingInk" xmlns:wne="http://schemas.microsoft.com/office/word/2006/wordml" xmlns:wps="http://schemas.microsoft.com/office/word/2010/wordprocessingShape" mc:Ignorable="w14 w15 w16se wp14">
+<w:document xmlns:wpc="http://schemas.microsoft.com/office/word/2010/wordprocessingCanvas" xmlns:cx="http://schemas.microsoft.com/office/drawing/2014/chartex" xmlns:cx1="http://schemas.microsoft.com/office/drawing/2015/9/8/chartex" xmlns:mc="http://schemas.openxmlformats.org/markup-compatibility/2006" xmlns:o="urn:schemas-microsoft-com:office:office" xmlns:r="http://schemas.openxmlformats.org/officeDocument/2006/relationships" xmlns:m="http://schemas.openxmlformats.org/officeDocument/2006/math" xmlns:v="urn:schemas-microsoft-com:vml" xmlns:wp14="http://schemas.microsoft.com/office/word/2010/wordprocessingDrawing" xmlns:wp="http://schemas.openxmlformats.org/drawingml/2006/wordprocessingDrawing" xmlns:w10="urn:schemas-microsoft-com:office:word" xmlns:w="http://schemas.openxmlformats.org/wordprocessingml/2006/main" xmlns:w14="http://schemas.microsoft.com/office/word/2010/wordml" xmlns:w15="http://schemas.microsoft.com/office/word/2012/wordml" xmlns:w16se="http://schemas.microsoft.com/office/word/2015/wordml/symex" xmlns:wpg="http://schemas.microsoft.com/office/word/2010/wordprocessingGroup" xmlns:wpi="http://schemas.microsoft.com/office/word/2010/wordprocessingInk" xmlns:wne="http://schemas.microsoft.com/office/word/2006/wordml" xmlns:wps="http://schemas.microsoft.com/office/word/2010/wordprocessingShape" mc:Ignorable="w14 w15 w16se wp14">
   <w:body>
     <w:p>
       <w:pPr>
@@ -880,7 +880,7 @@
             <v:path o:extrusionok="f" gradientshapeok="t" o:connecttype="rect"/>
             <o:lock v:ext="edit" aspectratio="t"/>
           </v:shapetype>
-          <v:shape id="_x0000_i1062" type="#_x0000_t75" style="width:163.15pt;height:105.2pt">
+          <v:shape id="_x0000_i1025" type="#_x0000_t75" style="width:163pt;height:105.4pt">
             <v:imagedata r:id="rId15" o:title="Rplot01"/>
           </v:shape>
         </w:pict>
@@ -973,7 +973,7 @@
           <w:rFonts w:ascii="Arial" w:hAnsi="Arial" w:cs="Arial"/>
         </w:rPr>
         <w:pict>
-          <v:shape id="_x0000_i1068" type="#_x0000_t75" style="width:170.2pt;height:118.3pt">
+          <v:shape id="_x0000_i1026" type="#_x0000_t75" style="width:169.9pt;height:118.65pt">
             <v:imagedata r:id="rId17" o:title="Rplot02" cropleft="2164f" cropright="2680f"/>
           </v:shape>
         </w:pict>
@@ -1081,6 +1081,8 @@
       <w:r>
         <w:rPr>
           <w:rFonts w:ascii="Arial" w:hAnsi="Arial" w:cs="Arial"/>
+          <w:noProof/>
+          <w:lang w:eastAsia="es-BO"/>
         </w:rPr>
         <w:drawing>
           <wp:inline distT="0" distB="0" distL="0" distR="0" wp14:anchorId="623CCA16" wp14:editId="42C6FB00">
@@ -1123,7 +1125,7 @@
           <w:rFonts w:ascii="Arial" w:hAnsi="Arial" w:cs="Arial"/>
         </w:rPr>
         <w:pict>
-          <v:shape id="_x0000_i1075" type="#_x0000_t75" style="width:170.2pt;height:119.7pt">
+          <v:shape id="_x0000_i1027" type="#_x0000_t75" style="width:169.9pt;height:119.8pt">
             <v:imagedata r:id="rId19" o:title="Rplot03" cropleft="2572f" cropright="2925f"/>
           </v:shape>
         </w:pict>
@@ -1179,6 +1181,8 @@
       <w:r>
         <w:rPr>
           <w:rFonts w:ascii="Arial" w:hAnsi="Arial" w:cs="Arial"/>
+          <w:noProof/>
+          <w:lang w:eastAsia="es-BO"/>
         </w:rPr>
         <w:drawing>
           <wp:inline distT="0" distB="0" distL="0" distR="0" wp14:anchorId="64D26314" wp14:editId="3C7934EC">
@@ -1221,7 +1225,7 @@
           <w:rFonts w:ascii="Arial" w:hAnsi="Arial" w:cs="Arial"/>
         </w:rPr>
         <w:pict>
-          <v:shape id="_x0000_i1081" type="#_x0000_t75" style="width:162.7pt;height:104.75pt">
+          <v:shape id="_x0000_i1028" type="#_x0000_t75" style="width:162.45pt;height:104.85pt">
             <v:imagedata r:id="rId21" o:title="Rplot04"/>
           </v:shape>
         </w:pict>
@@ -1295,6 +1299,8 @@
       <w:r>
         <w:rPr>
           <w:rFonts w:ascii="Arial" w:hAnsi="Arial" w:cs="Arial"/>
+          <w:noProof/>
+          <w:lang w:eastAsia="es-BO"/>
         </w:rPr>
         <w:drawing>
           <wp:inline distT="0" distB="0" distL="0" distR="0" wp14:anchorId="5260E124" wp14:editId="05987919">
@@ -1370,6 +1376,8 @@
       <w:r>
         <w:rPr>
           <w:rFonts w:ascii="Arial" w:hAnsi="Arial" w:cs="Arial"/>
+          <w:noProof/>
+          <w:lang w:eastAsia="es-BO"/>
         </w:rPr>
         <w:drawing>
           <wp:inline distT="0" distB="0" distL="0" distR="0" wp14:anchorId="62466935" wp14:editId="06453B19">
@@ -1427,8 +1435,16 @@
           <w:rFonts w:ascii="Arial" w:hAnsi="Arial" w:cs="Arial"/>
         </w:rPr>
       </w:pPr>
-      <w:bookmarkStart w:id="0" w:name="_GoBack"/>
-      <w:bookmarkEnd w:id="0"/>
+    </w:p>
+    <w:p>
+      <w:pPr>
+        <w:pStyle w:val="Prrafodelista"/>
+        <w:ind w:left="1440"/>
+        <w:jc w:val="both"/>
+        <w:rPr>
+          <w:rFonts w:ascii="Arial" w:hAnsi="Arial" w:cs="Arial"/>
+        </w:rPr>
+      </w:pPr>
     </w:p>
     <w:p>
       <w:pPr>
@@ -1446,71 +1462,216 @@
         <w:rPr>
           <w:rFonts w:ascii="Arial" w:hAnsi="Arial" w:cs="Arial"/>
         </w:rPr>
-        <w:lastRenderedPageBreak/>
-        <w:t>Prueba de hipótesis</w:t>
-      </w:r>
-      <w:r>
-        <w:rPr>
-          <w:rFonts w:ascii="Arial" w:hAnsi="Arial" w:cs="Arial"/>
-        </w:rPr>
-        <w:t xml:space="preserve"> (342</w:t>
-      </w:r>
-      <w:r>
-        <w:rPr>
-          <w:rFonts w:ascii="Arial" w:hAnsi="Arial" w:cs="Arial"/>
-        </w:rPr>
-        <w:t>-345,369,376,384</w:t>
-      </w:r>
-      <w:r>
-        <w:rPr>
-          <w:rFonts w:ascii="Arial" w:hAnsi="Arial" w:cs="Arial"/>
-        </w:rPr>
-        <w:t>)</w:t>
-      </w:r>
-      <w:r>
-        <w:rPr>
-          <w:rFonts w:ascii="Arial" w:hAnsi="Arial" w:cs="Arial"/>
-        </w:rPr>
-        <w:t>:</w:t>
-      </w:r>
+        <w:t>Pruebas de hipótesis</w:t>
+      </w:r>
+    </w:p>
+    <w:p>
+      <w:pPr>
+        <w:ind w:left="360"/>
+        <w:jc w:val="both"/>
+        <w:rPr>
+          <w:rFonts w:ascii="Arial" w:hAnsi="Arial" w:cs="Arial"/>
+        </w:rPr>
+      </w:pPr>
+      <w:r>
+        <w:rPr>
+          <w:rFonts w:ascii="Arial" w:hAnsi="Arial" w:cs="Arial"/>
+        </w:rPr>
+        <w:t>La rentabilidad anual promedio de los fondos mutualistas U.S. Diversified Equity de 1999 a 2003</w:t>
+      </w:r>
+      <w:r>
+        <w:rPr>
+          <w:rFonts w:ascii="Arial" w:hAnsi="Arial" w:cs="Arial"/>
+        </w:rPr>
+        <w:t xml:space="preserve"> </w:t>
+      </w:r>
+      <w:r>
+        <w:rPr>
+          <w:rFonts w:ascii="Arial" w:hAnsi="Arial" w:cs="Arial"/>
+        </w:rPr>
+        <w:t>fue 4.1% (BusinessWeek, 26 de enero de 2004). Un investigador desea realizar una prueba de hipótesis</w:t>
+      </w:r>
+      <w:r>
+        <w:rPr>
+          <w:rFonts w:ascii="Arial" w:hAnsi="Arial" w:cs="Arial"/>
+        </w:rPr>
+        <w:t xml:space="preserve"> </w:t>
+      </w:r>
+      <w:r>
+        <w:rPr>
+          <w:rFonts w:ascii="Arial" w:hAnsi="Arial" w:cs="Arial"/>
+        </w:rPr>
+        <w:t>para ver si los rendimientos de determinados fondos de crecimiento (mid-cap growth</w:t>
+      </w:r>
+      <w:r>
+        <w:rPr>
+          <w:rFonts w:ascii="Arial" w:hAnsi="Arial" w:cs="Arial"/>
+        </w:rPr>
+        <w:t xml:space="preserve"> </w:t>
+      </w:r>
+      <w:r>
+        <w:rPr>
+          <w:rFonts w:ascii="Arial" w:hAnsi="Arial" w:cs="Arial"/>
+        </w:rPr>
+        <w:t>funds) difieren de manera significativa del promedio de los fondos U.S. Diversified Equity.</w:t>
+      </w:r>
+      <w:r>
+        <w:rPr>
+          <w:rFonts w:ascii="Arial" w:hAnsi="Arial" w:cs="Arial"/>
+        </w:rPr>
+        <w:t xml:space="preserve"> </w:t>
+      </w:r>
+      <w:r>
+        <w:rPr>
+          <w:rFonts w:ascii="Arial" w:hAnsi="Arial" w:cs="Arial"/>
+        </w:rPr>
+        <w:t xml:space="preserve"> En una muestra de 40 fondos de crecimiento el rendimiento medio fue </w:t>
+      </w:r>
+      <w:r>
+        <w:rPr>
+          <w:rFonts w:ascii="Arial" w:hAnsi="Arial" w:cs="Arial"/>
+        </w:rPr>
+        <w:continuationSeparator/>
+        <w:t xml:space="preserve"> 3.4%. Suponga</w:t>
+      </w:r>
+      <w:r>
+        <w:rPr>
+          <w:rFonts w:ascii="Arial" w:hAnsi="Arial" w:cs="Arial"/>
+        </w:rPr>
+        <w:t xml:space="preserve"> </w:t>
+      </w:r>
+      <w:r>
+        <w:rPr>
+          <w:rFonts w:ascii="Arial" w:hAnsi="Arial" w:cs="Arial"/>
+        </w:rPr>
+        <w:t>que por estudios anteriores se sabe que la desviación estándar poblacional de estos fondos</w:t>
+      </w:r>
+      <w:r>
+        <w:rPr>
+          <w:rFonts w:ascii="Arial" w:hAnsi="Arial" w:cs="Arial"/>
+        </w:rPr>
+        <w:t xml:space="preserve"> </w:t>
+      </w:r>
+      <w:r>
+        <w:rPr>
+          <w:rFonts w:ascii="Arial" w:hAnsi="Arial" w:cs="Arial"/>
+        </w:rPr>
+        <w:t>de crecimiento es σ</w:t>
+      </w:r>
+      <w:bookmarkStart w:id="0" w:name="_GoBack"/>
+      <w:bookmarkEnd w:id="0"/>
+      <w:r>
+        <w:rPr>
+          <w:rFonts w:ascii="Arial" w:hAnsi="Arial" w:cs="Arial"/>
+        </w:rPr>
+        <w:t xml:space="preserve"> </w:t>
+      </w:r>
+      <w:r>
+        <w:rPr>
+          <w:rFonts w:ascii="Arial" w:hAnsi="Arial" w:cs="Arial"/>
+        </w:rPr>
+        <w:t xml:space="preserve">= </w:t>
+      </w:r>
+      <w:r>
+        <w:rPr>
+          <w:rFonts w:ascii="Arial" w:hAnsi="Arial" w:cs="Arial"/>
+        </w:rPr>
+        <w:t>2%. Use los resultados muestrales para calcular el estadístico de</w:t>
+      </w:r>
+      <w:r>
+        <w:rPr>
+          <w:rFonts w:ascii="Arial" w:hAnsi="Arial" w:cs="Arial"/>
+        </w:rPr>
+        <w:t xml:space="preserve"> </w:t>
+      </w:r>
+      <w:r>
+        <w:rPr>
+          <w:rFonts w:ascii="Arial" w:hAnsi="Arial" w:cs="Arial"/>
+        </w:rPr>
+        <w:t>prueba y el valor-p para la prueba de hipótesis.</w:t>
+      </w:r>
+    </w:p>
+    <w:p>
+      <w:pPr>
+        <w:ind w:left="360"/>
+        <w:jc w:val="both"/>
+        <w:rPr>
+          <w:rFonts w:ascii="Arial" w:hAnsi="Arial" w:cs="Arial"/>
+        </w:rPr>
+      </w:pPr>
+      <w:r>
+        <w:rPr>
+          <w:rFonts w:ascii="Arial" w:hAnsi="Arial" w:cs="Arial"/>
+        </w:rPr>
+        <w:t>Por lo tanto, se rechaza a Hipótesis Nula de que la hipótesis es igual a la media poblacional.</w:t>
+      </w:r>
+    </w:p>
+    <w:p>
+      <w:pPr>
+        <w:ind w:left="360"/>
+        <w:jc w:val="center"/>
+        <w:rPr>
+          <w:rFonts w:ascii="Arial" w:hAnsi="Arial" w:cs="Arial"/>
+        </w:rPr>
+      </w:pPr>
+      <w:r>
+        <w:rPr>
+          <w:rFonts w:ascii="Arial" w:hAnsi="Arial" w:cs="Arial"/>
+        </w:rPr>
+        <w:drawing>
+          <wp:inline distT="0" distB="0" distL="0" distR="0" wp14:anchorId="0BDAF62A" wp14:editId="618EB867">
+            <wp:extent cx="3990091" cy="1506931"/>
+            <wp:effectExtent l="0" t="0" r="0" b="0"/>
+            <wp:docPr id="13" name="Imagen 13"/>
+            <wp:cNvGraphicFramePr>
+              <a:graphicFrameLocks xmlns:a="http://schemas.openxmlformats.org/drawingml/2006/main" noChangeAspect="1"/>
+            </wp:cNvGraphicFramePr>
+            <a:graphic xmlns:a="http://schemas.openxmlformats.org/drawingml/2006/main">
+              <a:graphicData uri="http://schemas.openxmlformats.org/drawingml/2006/picture">
+                <pic:pic xmlns:pic="http://schemas.openxmlformats.org/drawingml/2006/picture">
+                  <pic:nvPicPr>
+                    <pic:cNvPr id="1" name=""/>
+                    <pic:cNvPicPr/>
+                  </pic:nvPicPr>
+                  <pic:blipFill>
+                    <a:blip r:embed="rId24"/>
+                    <a:stretch>
+                      <a:fillRect/>
+                    </a:stretch>
+                  </pic:blipFill>
+                  <pic:spPr>
+                    <a:xfrm>
+                      <a:off x="0" y="0"/>
+                      <a:ext cx="4043224" cy="1526998"/>
+                    </a:xfrm>
+                    <a:prstGeom prst="rect">
+                      <a:avLst/>
+                    </a:prstGeom>
+                  </pic:spPr>
+                </pic:pic>
+              </a:graphicData>
+            </a:graphic>
+          </wp:inline>
+        </w:drawing>
+      </w:r>
+    </w:p>
+    <w:p>
+      <w:pPr>
+        <w:ind w:left="360"/>
+        <w:rPr>
+          <w:rFonts w:ascii="Arial" w:hAnsi="Arial" w:cs="Arial"/>
+        </w:rPr>
+      </w:pPr>
     </w:p>
     <w:p>
       <w:pPr>
         <w:pStyle w:val="Prrafodelista"/>
-        <w:numPr>
-          <w:ilvl w:val="1"/>
-          <w:numId w:val="12"/>
-        </w:numPr>
+        <w:ind w:left="1440"/>
         <w:jc w:val="both"/>
         <w:rPr>
           <w:rFonts w:ascii="Arial" w:hAnsi="Arial" w:cs="Arial"/>
         </w:rPr>
       </w:pPr>
-      <w:r>
-        <w:rPr>
-          <w:rFonts w:ascii="Arial" w:hAnsi="Arial" w:cs="Arial"/>
-        </w:rPr>
-        <w:t>Dsds</w:t>
-      </w:r>
-    </w:p>
-    <w:p>
-      <w:pPr>
-        <w:pStyle w:val="Prrafodelista"/>
-        <w:numPr>
-          <w:ilvl w:val="1"/>
-          <w:numId w:val="12"/>
-        </w:numPr>
-        <w:jc w:val="both"/>
-        <w:rPr>
-          <w:rFonts w:ascii="Arial" w:hAnsi="Arial" w:cs="Arial"/>
-        </w:rPr>
-      </w:pPr>
-      <w:r>
-        <w:rPr>
-          <w:rFonts w:ascii="Arial" w:hAnsi="Arial" w:cs="Arial"/>
-        </w:rPr>
-        <w:t>sdsd</w:t>
-      </w:r>
     </w:p>
     <w:sectPr>
       <w:pgSz w:w="12240" w:h="15840" w:code="1"/>
@@ -1523,7 +1684,7 @@
 </file>
 
 <file path=word/endnotes.xml><?xml version="1.0" encoding="utf-8"?>
-<w:endnotes xmlns:wpc="http://schemas.microsoft.com/office/word/2010/wordprocessingCanvas" xmlns:cx="http://schemas.microsoft.com/office/drawing/2014/chartex" xmlns:mc="http://schemas.openxmlformats.org/markup-compatibility/2006" xmlns:o="urn:schemas-microsoft-com:office:office" xmlns:r="http://schemas.openxmlformats.org/officeDocument/2006/relationships" xmlns:m="http://schemas.openxmlformats.org/officeDocument/2006/math" xmlns:v="urn:schemas-microsoft-com:vml" xmlns:wp14="http://schemas.microsoft.com/office/word/2010/wordprocessingDrawing" xmlns:wp="http://schemas.openxmlformats.org/drawingml/2006/wordprocessingDrawing" xmlns:w10="urn:schemas-microsoft-com:office:word" xmlns:w="http://schemas.openxmlformats.org/wordprocessingml/2006/main" xmlns:w14="http://schemas.microsoft.com/office/word/2010/wordml" xmlns:w15="http://schemas.microsoft.com/office/word/2012/wordml" xmlns:w16se="http://schemas.microsoft.com/office/word/2015/wordml/symex" xmlns:wpg="http://schemas.microsoft.com/office/word/2010/wordprocessingGroup" xmlns:wpi="http://schemas.microsoft.com/office/word/2010/wordprocessingInk" xmlns:wne="http://schemas.microsoft.com/office/word/2006/wordml" xmlns:wps="http://schemas.microsoft.com/office/word/2010/wordprocessingShape" mc:Ignorable="w14 w15 w16se wp14">
+<w:endnotes xmlns:wpc="http://schemas.microsoft.com/office/word/2010/wordprocessingCanvas" xmlns:cx="http://schemas.microsoft.com/office/drawing/2014/chartex" xmlns:cx1="http://schemas.microsoft.com/office/drawing/2015/9/8/chartex" xmlns:mc="http://schemas.openxmlformats.org/markup-compatibility/2006" xmlns:o="urn:schemas-microsoft-com:office:office" xmlns:r="http://schemas.openxmlformats.org/officeDocument/2006/relationships" xmlns:m="http://schemas.openxmlformats.org/officeDocument/2006/math" xmlns:v="urn:schemas-microsoft-com:vml" xmlns:wp14="http://schemas.microsoft.com/office/word/2010/wordprocessingDrawing" xmlns:wp="http://schemas.openxmlformats.org/drawingml/2006/wordprocessingDrawing" xmlns:w10="urn:schemas-microsoft-com:office:word" xmlns:w="http://schemas.openxmlformats.org/wordprocessingml/2006/main" xmlns:w14="http://schemas.microsoft.com/office/word/2010/wordml" xmlns:w15="http://schemas.microsoft.com/office/word/2012/wordml" xmlns:w16se="http://schemas.microsoft.com/office/word/2015/wordml/symex" xmlns:wpg="http://schemas.microsoft.com/office/word/2010/wordprocessingGroup" xmlns:wpi="http://schemas.microsoft.com/office/word/2010/wordprocessingInk" xmlns:wne="http://schemas.microsoft.com/office/word/2006/wordml" xmlns:wps="http://schemas.microsoft.com/office/word/2010/wordprocessingShape" mc:Ignorable="w14 w15 w16se wp14">
   <w:endnote w:type="separator" w:id="-1">
     <w:p>
       <w:pPr>
@@ -1548,7 +1709,7 @@
 </file>
 
 <file path=word/footnotes.xml><?xml version="1.0" encoding="utf-8"?>
-<w:footnotes xmlns:wpc="http://schemas.microsoft.com/office/word/2010/wordprocessingCanvas" xmlns:cx="http://schemas.microsoft.com/office/drawing/2014/chartex" xmlns:mc="http://schemas.openxmlformats.org/markup-compatibility/2006" xmlns:o="urn:schemas-microsoft-com:office:office" xmlns:r="http://schemas.openxmlformats.org/officeDocument/2006/relationships" xmlns:m="http://schemas.openxmlformats.org/officeDocument/2006/math" xmlns:v="urn:schemas-microsoft-com:vml" xmlns:wp14="http://schemas.microsoft.com/office/word/2010/wordprocessingDrawing" xmlns:wp="http://schemas.openxmlformats.org/drawingml/2006/wordprocessingDrawing" xmlns:w10="urn:schemas-microsoft-com:office:word" xmlns:w="http://schemas.openxmlformats.org/wordprocessingml/2006/main" xmlns:w14="http://schemas.microsoft.com/office/word/2010/wordml" xmlns:w15="http://schemas.microsoft.com/office/word/2012/wordml" xmlns:w16se="http://schemas.microsoft.com/office/word/2015/wordml/symex" xmlns:wpg="http://schemas.microsoft.com/office/word/2010/wordprocessingGroup" xmlns:wpi="http://schemas.microsoft.com/office/word/2010/wordprocessingInk" xmlns:wne="http://schemas.microsoft.com/office/word/2006/wordml" xmlns:wps="http://schemas.microsoft.com/office/word/2010/wordprocessingShape" mc:Ignorable="w14 w15 w16se wp14">
+<w:footnotes xmlns:wpc="http://schemas.microsoft.com/office/word/2010/wordprocessingCanvas" xmlns:cx="http://schemas.microsoft.com/office/drawing/2014/chartex" xmlns:cx1="http://schemas.microsoft.com/office/drawing/2015/9/8/chartex" xmlns:mc="http://schemas.openxmlformats.org/markup-compatibility/2006" xmlns:o="urn:schemas-microsoft-com:office:office" xmlns:r="http://schemas.openxmlformats.org/officeDocument/2006/relationships" xmlns:m="http://schemas.openxmlformats.org/officeDocument/2006/math" xmlns:v="urn:schemas-microsoft-com:vml" xmlns:wp14="http://schemas.microsoft.com/office/word/2010/wordprocessingDrawing" xmlns:wp="http://schemas.openxmlformats.org/drawingml/2006/wordprocessingDrawing" xmlns:w10="urn:schemas-microsoft-com:office:word" xmlns:w="http://schemas.openxmlformats.org/wordprocessingml/2006/main" xmlns:w14="http://schemas.microsoft.com/office/word/2010/wordml" xmlns:w15="http://schemas.microsoft.com/office/word/2012/wordml" xmlns:w16se="http://schemas.microsoft.com/office/word/2015/wordml/symex" xmlns:wpg="http://schemas.microsoft.com/office/word/2010/wordprocessingGroup" xmlns:wpi="http://schemas.microsoft.com/office/word/2010/wordprocessingInk" xmlns:wne="http://schemas.microsoft.com/office/word/2006/wordml" xmlns:wps="http://schemas.microsoft.com/office/word/2010/wordprocessingShape" mc:Ignorable="w14 w15 w16se wp14">
   <w:footnote w:type="separator" w:id="-1">
     <w:p>
       <w:pPr>
@@ -1573,7 +1734,7 @@
 </file>
 
 <file path=word/numbering.xml><?xml version="1.0" encoding="utf-8"?>
-<w:numbering xmlns:wpc="http://schemas.microsoft.com/office/word/2010/wordprocessingCanvas" xmlns:cx="http://schemas.microsoft.com/office/drawing/2014/chartex" xmlns:mc="http://schemas.openxmlformats.org/markup-compatibility/2006" xmlns:o="urn:schemas-microsoft-com:office:office" xmlns:r="http://schemas.openxmlformats.org/officeDocument/2006/relationships" xmlns:m="http://schemas.openxmlformats.org/officeDocument/2006/math" xmlns:v="urn:schemas-microsoft-com:vml" xmlns:wp14="http://schemas.microsoft.com/office/word/2010/wordprocessingDrawing" xmlns:wp="http://schemas.openxmlformats.org/drawingml/2006/wordprocessingDrawing" xmlns:w10="urn:schemas-microsoft-com:office:word" xmlns:w="http://schemas.openxmlformats.org/wordprocessingml/2006/main" xmlns:w14="http://schemas.microsoft.com/office/word/2010/wordml" xmlns:w15="http://schemas.microsoft.com/office/word/2012/wordml" xmlns:w16se="http://schemas.microsoft.com/office/word/2015/wordml/symex" xmlns:wpg="http://schemas.microsoft.com/office/word/2010/wordprocessingGroup" xmlns:wpi="http://schemas.microsoft.com/office/word/2010/wordprocessingInk" xmlns:wne="http://schemas.microsoft.com/office/word/2006/wordml" xmlns:wps="http://schemas.microsoft.com/office/word/2010/wordprocessingShape" mc:Ignorable="w14 w15 w16se wp14">
+<w:numbering xmlns:wpc="http://schemas.microsoft.com/office/word/2010/wordprocessingCanvas" xmlns:cx="http://schemas.microsoft.com/office/drawing/2014/chartex" xmlns:cx1="http://schemas.microsoft.com/office/drawing/2015/9/8/chartex" xmlns:mc="http://schemas.openxmlformats.org/markup-compatibility/2006" xmlns:o="urn:schemas-microsoft-com:office:office" xmlns:r="http://schemas.openxmlformats.org/officeDocument/2006/relationships" xmlns:m="http://schemas.openxmlformats.org/officeDocument/2006/math" xmlns:v="urn:schemas-microsoft-com:vml" xmlns:wp14="http://schemas.microsoft.com/office/word/2010/wordprocessingDrawing" xmlns:wp="http://schemas.openxmlformats.org/drawingml/2006/wordprocessingDrawing" xmlns:w10="urn:schemas-microsoft-com:office:word" xmlns:w="http://schemas.openxmlformats.org/wordprocessingml/2006/main" xmlns:w14="http://schemas.microsoft.com/office/word/2010/wordml" xmlns:w15="http://schemas.microsoft.com/office/word/2012/wordml" xmlns:w16se="http://schemas.microsoft.com/office/word/2015/wordml/symex" xmlns:wpg="http://schemas.microsoft.com/office/word/2010/wordprocessingGroup" xmlns:wpi="http://schemas.microsoft.com/office/word/2010/wordprocessingInk" xmlns:wne="http://schemas.microsoft.com/office/word/2006/wordml" xmlns:wps="http://schemas.microsoft.com/office/word/2010/wordprocessingShape" mc:Ignorable="w14 w15 w16se wp14">
   <w:abstractNum w:abstractNumId="0" w15:restartNumberingAfterBreak="0">
     <w:nsid w:val="040603D1"/>
     <w:multiLevelType w:val="hybridMultilevel"/>
@@ -3727,7 +3888,7 @@
 </file>
 
 <file path=customXml/itemProps1.xml><?xml version="1.0" encoding="utf-8"?>
-<ds:datastoreItem xmlns:ds="http://schemas.openxmlformats.org/officeDocument/2006/customXml" ds:itemID="{8459F938-F25C-46A7-99CD-86D4D05EE3EC}">
+<ds:datastoreItem xmlns:ds="http://schemas.openxmlformats.org/officeDocument/2006/customXml" ds:itemID="{45DE4B90-C93A-45DF-B0B0-B881DE0D48FD}">
   <ds:schemaRefs>
     <ds:schemaRef ds:uri="http://schemas.openxmlformats.org/officeDocument/2006/bibliography"/>
   </ds:schemaRefs>

</xml_diff>